<commit_message>
deleted things in cd
</commit_message>
<xml_diff>
--- a/reports/wk2/Observer_pattern_report_Georgiana_Manolache_Jan-Niklas_Schneider.docx
+++ b/reports/wk2/Observer_pattern_report_Georgiana_Manolache_Jan-Niklas_Schneider.docx
@@ -2119,7 +2119,6 @@
         </w:rPr>
       </w:pPr>
       <w:bookmarkStart w:id="5" w:name="_Toc461574898"/>
-      <w:proofErr w:type="spellStart"/>
       <w:r>
         <w:rPr>
           <w:lang w:val="en-US"/>
@@ -2133,7 +2132,6 @@
         <w:t>Subject</w:t>
       </w:r>
       <w:bookmarkEnd w:id="5"/>
-      <w:proofErr w:type="spellEnd"/>
     </w:p>
     <w:p>
       <w:pPr>
@@ -2141,7 +2139,6 @@
           <w:lang w:val="en-US"/>
         </w:rPr>
       </w:pPr>
-      <w:proofErr w:type="spellStart"/>
       <w:r>
         <w:rPr>
           <w:i/>
@@ -2156,7 +2153,6 @@
         </w:rPr>
         <w:t>Subject</w:t>
       </w:r>
-      <w:proofErr w:type="spellEnd"/>
       <w:r>
         <w:rPr>
           <w:i/>
@@ -2174,7 +2170,13 @@
         <w:rPr>
           <w:lang w:val="en-US"/>
         </w:rPr>
-        <w:t xml:space="preserve"> the subject object</w:t>
+        <w:t xml:space="preserve"> the subject </w:t>
+      </w:r>
+      <w:r>
+        <w:rPr>
+          <w:lang w:val="en-US"/>
+        </w:rPr>
+        <w:t>interface</w:t>
       </w:r>
       <w:r>
         <w:rPr>
@@ -2208,7 +2210,6 @@
                 <w:lang w:val="en-US"/>
               </w:rPr>
             </w:pPr>
-            <w:proofErr w:type="spellStart"/>
             <w:r>
               <w:rPr>
                 <w:b/>
@@ -2216,7 +2217,6 @@
               </w:rPr>
               <w:t>ISubject</w:t>
             </w:r>
-            <w:proofErr w:type="spellEnd"/>
           </w:p>
         </w:tc>
       </w:tr>
@@ -2325,19 +2325,8 @@
                 <w:sz w:val="19"/>
                 <w:szCs w:val="19"/>
               </w:rPr>
-              <w:t xml:space="preserve"> </w:t>
-            </w:r>
-            <w:proofErr w:type="gramStart"/>
-            <w:r>
-              <w:rPr>
-                <w:rFonts w:ascii="Consolas" w:hAnsi="Consolas" w:cs="Consolas"/>
-                <w:color w:val="000000"/>
-                <w:sz w:val="19"/>
-                <w:szCs w:val="19"/>
-              </w:rPr>
-              <w:t>Attach(</w:t>
-            </w:r>
-            <w:proofErr w:type="gramEnd"/>
+              <w:t xml:space="preserve"> Attach(</w:t>
+            </w:r>
             <w:r>
               <w:rPr>
                 <w:rFonts w:ascii="Consolas" w:hAnsi="Consolas" w:cs="Consolas"/>
@@ -2392,6 +2381,12 @@
                 <w:lang w:val="en-US"/>
               </w:rPr>
               <w:t>Attach an observer to the subject</w:t>
+            </w:r>
+            <w:r>
+              <w:rPr>
+                <w:lang w:val="en-US"/>
+              </w:rPr>
+              <w:t>.</w:t>
             </w:r>
           </w:p>
         </w:tc>
@@ -2451,7 +2446,6 @@
               </w:rPr>
               <w:t xml:space="preserve"> </w:t>
             </w:r>
-            <w:proofErr w:type="gramStart"/>
             <w:r>
               <w:rPr>
                 <w:rFonts w:ascii="Consolas" w:hAnsi="Consolas" w:cs="Consolas"/>
@@ -2470,7 +2464,6 @@
               </w:rPr>
               <w:t>(</w:t>
             </w:r>
-            <w:proofErr w:type="gramEnd"/>
             <w:r>
               <w:rPr>
                 <w:rFonts w:ascii="Consolas" w:hAnsi="Consolas" w:cs="Consolas"/>
@@ -2534,6 +2527,12 @@
                 <w:lang w:val="en-US"/>
               </w:rPr>
               <w:t xml:space="preserve"> the subject</w:t>
+            </w:r>
+            <w:r>
+              <w:rPr>
+                <w:lang w:val="en-US"/>
+              </w:rPr>
+              <w:t>.</w:t>
             </w:r>
           </w:p>
         </w:tc>
@@ -2593,7 +2592,6 @@
               </w:rPr>
               <w:t xml:space="preserve"> </w:t>
             </w:r>
-            <w:proofErr w:type="gramStart"/>
             <w:r>
               <w:rPr>
                 <w:rFonts w:ascii="Consolas" w:hAnsi="Consolas" w:cs="Consolas"/>
@@ -2610,17 +2608,7 @@
                 <w:sz w:val="19"/>
                 <w:szCs w:val="19"/>
               </w:rPr>
-              <w:t>(</w:t>
-            </w:r>
-            <w:proofErr w:type="gramEnd"/>
-            <w:r>
-              <w:rPr>
-                <w:rFonts w:ascii="Consolas" w:hAnsi="Consolas" w:cs="Consolas"/>
-                <w:color w:val="000000"/>
-                <w:sz w:val="19"/>
-                <w:szCs w:val="19"/>
-              </w:rPr>
-              <w:t xml:space="preserve">): </w:t>
+              <w:t xml:space="preserve">(): </w:t>
             </w:r>
             <w:r>
               <w:rPr>
@@ -2650,6 +2638,12 @@
               </w:rPr>
               <w:t>Notify all observers of data source change</w:t>
             </w:r>
+            <w:r>
+              <w:rPr>
+                <w:lang w:val="en-US"/>
+              </w:rPr>
+              <w:t>.</w:t>
+            </w:r>
           </w:p>
         </w:tc>
       </w:tr>
@@ -2721,9 +2715,6 @@
         </w:rPr>
         <w:t xml:space="preserve">abstract class which implements </w:t>
       </w:r>
-      <w:bookmarkStart w:id="7" w:name="_GoBack"/>
-      <w:bookmarkEnd w:id="7"/>
-      <w:proofErr w:type="spellStart"/>
       <w:r>
         <w:rPr>
           <w:i/>
@@ -2731,7 +2722,6 @@
         </w:rPr>
         <w:t>ISubject</w:t>
       </w:r>
-      <w:proofErr w:type="spellEnd"/>
       <w:r>
         <w:rPr>
           <w:lang w:val="en-US"/>
@@ -2831,9 +2821,6 @@
         </w:tc>
       </w:tr>
       <w:tr>
-        <w:trPr>
-          <w:trHeight w:val="70"/>
-        </w:trPr>
         <w:tc>
           <w:tcPr>
             <w:tcW w:w="1980" w:type="dxa"/>
@@ -2848,7 +2835,7 @@
               <w:rPr>
                 <w:lang w:val="en-US"/>
               </w:rPr>
-              <w:t>Method</w:t>
+              <w:t>Property</w:t>
             </w:r>
           </w:p>
         </w:tc>
@@ -2859,66 +2846,39 @@
           <w:p>
             <w:pPr>
               <w:rPr>
-                <w:lang w:val="en-US"/>
-              </w:rPr>
-            </w:pPr>
-            <w:r>
-              <w:rPr>
-                <w:rFonts w:ascii="Consolas" w:hAnsi="Consolas" w:cs="Consolas"/>
-                <w:color w:val="000000"/>
+                <w:rFonts w:ascii="Consolas" w:hAnsi="Consolas"/>
                 <w:sz w:val="19"/>
                 <w:szCs w:val="19"/>
                 <w:lang w:val="en-US"/>
               </w:rPr>
-              <w:t>+</w:t>
-            </w:r>
-            <w:r>
-              <w:rPr>
-                <w:rFonts w:ascii="Consolas" w:hAnsi="Consolas" w:cs="Consolas"/>
-                <w:color w:val="000000"/>
+            </w:pPr>
+            <w:r>
+              <w:rPr>
+                <w:rFonts w:ascii="Consolas" w:hAnsi="Consolas"/>
                 <w:sz w:val="19"/>
                 <w:szCs w:val="19"/>
-              </w:rPr>
-              <w:t xml:space="preserve"> </w:t>
-            </w:r>
-            <w:proofErr w:type="gramStart"/>
-            <w:r>
-              <w:rPr>
-                <w:rFonts w:ascii="Consolas" w:hAnsi="Consolas" w:cs="Consolas"/>
-                <w:color w:val="000000"/>
+                <w:lang w:val="en-US"/>
+              </w:rPr>
+              <w:t>Observers : List&lt;</w:t>
+            </w:r>
+            <w:r>
+              <w:rPr>
+                <w:rFonts w:ascii="Consolas" w:hAnsi="Consolas"/>
+                <w:color w:val="5B9BD5" w:themeColor="accent1"/>
                 <w:sz w:val="19"/>
                 <w:szCs w:val="19"/>
-              </w:rPr>
-              <w:t>Attach(</w:t>
-            </w:r>
-            <w:proofErr w:type="gramEnd"/>
-            <w:r>
-              <w:rPr>
-                <w:rFonts w:ascii="Consolas" w:hAnsi="Consolas" w:cs="Consolas"/>
-                <w:color w:val="2B91AF"/>
+                <w:lang w:val="en-US"/>
+              </w:rPr>
+              <w:t>IObserver</w:t>
+            </w:r>
+            <w:r>
+              <w:rPr>
+                <w:rFonts w:ascii="Consolas" w:hAnsi="Consolas"/>
                 <w:sz w:val="19"/>
                 <w:szCs w:val="19"/>
-              </w:rPr>
-              <w:t>IObserver</w:t>
-            </w:r>
-            <w:r>
-              <w:rPr>
-                <w:rFonts w:ascii="Consolas" w:hAnsi="Consolas" w:cs="Consolas"/>
-                <w:color w:val="000000"/>
-                <w:sz w:val="19"/>
-                <w:szCs w:val="19"/>
-              </w:rPr>
-              <w:t xml:space="preserve"> observer): </w:t>
-            </w:r>
-            <w:r>
-              <w:rPr>
-                <w:rFonts w:ascii="Consolas" w:hAnsi="Consolas" w:cs="Consolas"/>
-                <w:color w:val="2B91AF"/>
-                <w:sz w:val="19"/>
-                <w:szCs w:val="19"/>
-                <w:lang w:val="en-US"/>
-              </w:rPr>
-              <w:t>void</w:t>
+                <w:lang w:val="en-US"/>
+              </w:rPr>
+              <w:t>&gt;</w:t>
             </w:r>
           </w:p>
         </w:tc>
@@ -2928,7 +2888,6 @@
           </w:tcPr>
           <w:p>
             <w:pPr>
-              <w:jc w:val="both"/>
               <w:rPr>
                 <w:lang w:val="en-US"/>
               </w:rPr>
@@ -2937,7 +2896,7 @@
               <w:rPr>
                 <w:lang w:val="en-US"/>
               </w:rPr>
-              <w:t>Attach an observer to the subject</w:t>
+              <w:t>List of attached observers..</w:t>
             </w:r>
           </w:p>
         </w:tc>
@@ -2972,43 +2931,28 @@
           <w:p>
             <w:pPr>
               <w:rPr>
+                <w:lang w:val="en-US"/>
+              </w:rPr>
+            </w:pPr>
+            <w:r>
+              <w:rPr>
                 <w:rFonts w:ascii="Consolas" w:hAnsi="Consolas" w:cs="Consolas"/>
                 <w:color w:val="000000"/>
                 <w:sz w:val="19"/>
                 <w:szCs w:val="19"/>
                 <w:lang w:val="en-US"/>
               </w:rPr>
-            </w:pPr>
+              <w:t>+</w:t>
+            </w:r>
             <w:r>
               <w:rPr>
                 <w:rFonts w:ascii="Consolas" w:hAnsi="Consolas" w:cs="Consolas"/>
                 <w:color w:val="000000"/>
                 <w:sz w:val="19"/>
                 <w:szCs w:val="19"/>
-                <w:lang w:val="en-US"/>
-              </w:rPr>
-              <w:t>+</w:t>
-            </w:r>
-            <w:r>
-              <w:rPr>
-                <w:rFonts w:ascii="Consolas" w:hAnsi="Consolas" w:cs="Consolas"/>
-                <w:color w:val="000000"/>
-                <w:sz w:val="19"/>
-                <w:szCs w:val="19"/>
-              </w:rPr>
-              <w:t xml:space="preserve"> </w:t>
-            </w:r>
-            <w:proofErr w:type="gramStart"/>
-            <w:r>
-              <w:rPr>
-                <w:rFonts w:ascii="Consolas" w:hAnsi="Consolas" w:cs="Consolas"/>
-                <w:color w:val="000000"/>
-                <w:sz w:val="19"/>
-                <w:szCs w:val="19"/>
-              </w:rPr>
-              <w:t>Detach(</w:t>
-            </w:r>
-            <w:proofErr w:type="gramEnd"/>
+              </w:rPr>
+              <w:t xml:space="preserve"> Attach(</w:t>
+            </w:r>
             <w:r>
               <w:rPr>
                 <w:rFonts w:ascii="Consolas" w:hAnsi="Consolas" w:cs="Consolas"/>
@@ -3045,6 +2989,7 @@
           </w:tcPr>
           <w:p>
             <w:pPr>
+              <w:jc w:val="both"/>
               <w:rPr>
                 <w:lang w:val="en-US"/>
               </w:rPr>
@@ -3053,7 +2998,13 @@
               <w:rPr>
                 <w:lang w:val="en-US"/>
               </w:rPr>
-              <w:t>Detach an observer from the subject</w:t>
+              <w:t>Attach an observer to the subject</w:t>
+            </w:r>
+            <w:r>
+              <w:rPr>
+                <w:lang w:val="en-US"/>
+              </w:rPr>
+              <w:t>.</w:t>
             </w:r>
           </w:p>
         </w:tc>
@@ -3111,9 +3062,17 @@
                 <w:sz w:val="19"/>
                 <w:szCs w:val="19"/>
               </w:rPr>
-              <w:t xml:space="preserve"> </w:t>
-            </w:r>
-            <w:proofErr w:type="gramStart"/>
+              <w:t xml:space="preserve"> Detach(</w:t>
+            </w:r>
+            <w:r>
+              <w:rPr>
+                <w:rFonts w:ascii="Consolas" w:hAnsi="Consolas" w:cs="Consolas"/>
+                <w:color w:val="2B91AF"/>
+                <w:sz w:val="19"/>
+                <w:szCs w:val="19"/>
+              </w:rPr>
+              <w:t>IObserver</w:t>
+            </w:r>
             <w:r>
               <w:rPr>
                 <w:rFonts w:ascii="Consolas" w:hAnsi="Consolas" w:cs="Consolas"/>
@@ -3121,17 +3080,7 @@
                 <w:sz w:val="19"/>
                 <w:szCs w:val="19"/>
               </w:rPr>
-              <w:t>Notify(</w:t>
-            </w:r>
-            <w:proofErr w:type="gramEnd"/>
-            <w:r>
-              <w:rPr>
-                <w:rFonts w:ascii="Consolas" w:hAnsi="Consolas" w:cs="Consolas"/>
-                <w:color w:val="000000"/>
-                <w:sz w:val="19"/>
-                <w:szCs w:val="19"/>
-              </w:rPr>
-              <w:t xml:space="preserve">): </w:t>
+              <w:t xml:space="preserve"> observer): </w:t>
             </w:r>
             <w:r>
               <w:rPr>
@@ -3159,7 +3108,105 @@
               <w:rPr>
                 <w:lang w:val="en-US"/>
               </w:rPr>
+              <w:t>Detach an observer from the subject</w:t>
+            </w:r>
+            <w:r>
+              <w:rPr>
+                <w:lang w:val="en-US"/>
+              </w:rPr>
+              <w:t>.</w:t>
+            </w:r>
+          </w:p>
+        </w:tc>
+      </w:tr>
+      <w:tr>
+        <w:trPr>
+          <w:trHeight w:val="70"/>
+        </w:trPr>
+        <w:tc>
+          <w:tcPr>
+            <w:tcW w:w="1980" w:type="dxa"/>
+          </w:tcPr>
+          <w:p>
+            <w:pPr>
+              <w:rPr>
+                <w:lang w:val="en-US"/>
+              </w:rPr>
+            </w:pPr>
+            <w:r>
+              <w:rPr>
+                <w:lang w:val="en-US"/>
+              </w:rPr>
+              <w:t>Method</w:t>
+            </w:r>
+          </w:p>
+        </w:tc>
+        <w:tc>
+          <w:tcPr>
+            <w:tcW w:w="4262" w:type="dxa"/>
+          </w:tcPr>
+          <w:p>
+            <w:pPr>
+              <w:rPr>
+                <w:rFonts w:ascii="Consolas" w:hAnsi="Consolas" w:cs="Consolas"/>
+                <w:color w:val="000000"/>
+                <w:sz w:val="19"/>
+                <w:szCs w:val="19"/>
+                <w:lang w:val="en-US"/>
+              </w:rPr>
+            </w:pPr>
+            <w:r>
+              <w:rPr>
+                <w:rFonts w:ascii="Consolas" w:hAnsi="Consolas" w:cs="Consolas"/>
+                <w:color w:val="000000"/>
+                <w:sz w:val="19"/>
+                <w:szCs w:val="19"/>
+                <w:lang w:val="en-US"/>
+              </w:rPr>
+              <w:t>+</w:t>
+            </w:r>
+            <w:r>
+              <w:rPr>
+                <w:rFonts w:ascii="Consolas" w:hAnsi="Consolas" w:cs="Consolas"/>
+                <w:color w:val="000000"/>
+                <w:sz w:val="19"/>
+                <w:szCs w:val="19"/>
+              </w:rPr>
+              <w:t xml:space="preserve"> Notify(): </w:t>
+            </w:r>
+            <w:r>
+              <w:rPr>
+                <w:rFonts w:ascii="Consolas" w:hAnsi="Consolas" w:cs="Consolas"/>
+                <w:color w:val="2B91AF"/>
+                <w:sz w:val="19"/>
+                <w:szCs w:val="19"/>
+                <w:lang w:val="en-US"/>
+              </w:rPr>
+              <w:t>void</w:t>
+            </w:r>
+          </w:p>
+        </w:tc>
+        <w:tc>
+          <w:tcPr>
+            <w:tcW w:w="2820" w:type="dxa"/>
+          </w:tcPr>
+          <w:p>
+            <w:pPr>
+              <w:rPr>
+                <w:lang w:val="en-US"/>
+              </w:rPr>
+            </w:pPr>
+            <w:r>
+              <w:rPr>
+                <w:lang w:val="en-US"/>
+              </w:rPr>
               <w:t>Notify all observers of data source change</w:t>
+            </w:r>
+            <w:r>
+              <w:rPr>
+                <w:lang w:val="en-US"/>
+              </w:rPr>
+              <w:t>.</w:t>
             </w:r>
           </w:p>
         </w:tc>
@@ -3179,16 +3226,14 @@
           <w:lang w:val="en-US"/>
         </w:rPr>
       </w:pPr>
-      <w:bookmarkStart w:id="8" w:name="_Toc461574900"/>
-      <w:proofErr w:type="spellStart"/>
+      <w:bookmarkStart w:id="7" w:name="_Toc461574900"/>
       <w:r>
         <w:rPr>
           <w:lang w:val="en-US"/>
         </w:rPr>
         <w:t>WeatherSubject</w:t>
       </w:r>
-      <w:bookmarkEnd w:id="8"/>
-      <w:proofErr w:type="spellEnd"/>
+      <w:bookmarkEnd w:id="7"/>
     </w:p>
     <w:p>
       <w:pPr>
@@ -3203,7 +3248,6 @@
         </w:rPr>
         <w:t xml:space="preserve">The </w:t>
       </w:r>
-      <w:proofErr w:type="spellStart"/>
       <w:r>
         <w:rPr>
           <w:i/>
@@ -3211,12 +3255,25 @@
         </w:rPr>
         <w:t>WeatherSubject</w:t>
       </w:r>
-      <w:proofErr w:type="spellEnd"/>
-      <w:r>
-        <w:rPr>
-          <w:lang w:val="en-US"/>
-        </w:rPr>
-        <w:t xml:space="preserve"> implements all methods form abstract class</w:t>
+      <w:r>
+        <w:rPr>
+          <w:lang w:val="en-US"/>
+        </w:rPr>
+        <w:t xml:space="preserve"> implements </w:t>
+      </w:r>
+      <w:r>
+        <w:rPr>
+          <w:lang w:val="en-US"/>
+        </w:rPr>
+        <w:t xml:space="preserve">the </w:t>
+      </w:r>
+      <w:bookmarkStart w:id="8" w:name="_GoBack"/>
+      <w:bookmarkEnd w:id="8"/>
+      <w:r>
+        <w:rPr>
+          <w:lang w:val="en-US"/>
+        </w:rPr>
+        <w:t>abstract class</w:t>
       </w:r>
       <w:r>
         <w:rPr>
@@ -3264,7 +3321,6 @@
                 <w:lang w:val="en-US"/>
               </w:rPr>
             </w:pPr>
-            <w:proofErr w:type="spellStart"/>
             <w:r>
               <w:rPr>
                 <w:b/>
@@ -3279,7 +3335,6 @@
               </w:rPr>
               <w:t>Subject</w:t>
             </w:r>
-            <w:proofErr w:type="spellEnd"/>
           </w:p>
         </w:tc>
       </w:tr>
@@ -3381,7 +3436,6 @@
               </w:rPr>
               <w:t xml:space="preserve">+ </w:t>
             </w:r>
-            <w:proofErr w:type="spellStart"/>
             <w:r>
               <w:rPr>
                 <w:rFonts w:ascii="Consolas" w:hAnsi="Consolas" w:cs="Consolas"/>
@@ -3390,9 +3444,18 @@
                 <w:szCs w:val="19"/>
                 <w:lang w:val="en-US"/>
               </w:rPr>
-              <w:t>ReadRequest</w:t>
-            </w:r>
-            <w:proofErr w:type="spellEnd"/>
+              <w:t>ReadRequest(</w:t>
+            </w:r>
+            <w:r>
+              <w:rPr>
+                <w:rFonts w:ascii="Consolas" w:hAnsi="Consolas" w:cs="Consolas"/>
+                <w:color w:val="2B91AF"/>
+                <w:sz w:val="19"/>
+                <w:szCs w:val="19"/>
+                <w:lang w:val="en-US"/>
+              </w:rPr>
+              <w:t>List</w:t>
+            </w:r>
             <w:r>
               <w:rPr>
                 <w:rFonts w:ascii="Consolas" w:hAnsi="Consolas" w:cs="Consolas"/>
@@ -3401,7 +3464,7 @@
                 <w:szCs w:val="19"/>
                 <w:lang w:val="en-US"/>
               </w:rPr>
-              <w:t>(</w:t>
+              <w:t>&lt;</w:t>
             </w:r>
             <w:r>
               <w:rPr>
@@ -3411,7 +3474,7 @@
                 <w:szCs w:val="19"/>
                 <w:lang w:val="en-US"/>
               </w:rPr>
-              <w:t>List</w:t>
+              <w:t>Request</w:t>
             </w:r>
             <w:r>
               <w:rPr>
@@ -3421,7 +3484,7 @@
                 <w:szCs w:val="19"/>
                 <w:lang w:val="en-US"/>
               </w:rPr>
-              <w:t>&lt;</w:t>
+              <w:t xml:space="preserve">&gt; requests, </w:t>
             </w:r>
             <w:r>
               <w:rPr>
@@ -3441,17 +3504,7 @@
                 <w:szCs w:val="19"/>
                 <w:lang w:val="en-US"/>
               </w:rPr>
-              <w:t xml:space="preserve">&gt; requests, </w:t>
-            </w:r>
-            <w:r>
-              <w:rPr>
-                <w:rFonts w:ascii="Consolas" w:hAnsi="Consolas" w:cs="Consolas"/>
-                <w:color w:val="2B91AF"/>
-                <w:sz w:val="19"/>
-                <w:szCs w:val="19"/>
-                <w:lang w:val="en-US"/>
-              </w:rPr>
-              <w:t>Request</w:t>
+              <w:t xml:space="preserve"> request)</w:t>
             </w:r>
             <w:r>
               <w:rPr>
@@ -3461,39 +3514,7 @@
                 <w:szCs w:val="19"/>
                 <w:lang w:val="en-US"/>
               </w:rPr>
-              <w:t xml:space="preserve"> request</w:t>
-            </w:r>
-            <w:proofErr w:type="gramStart"/>
-            <w:r>
-              <w:rPr>
-                <w:rFonts w:ascii="Consolas" w:hAnsi="Consolas" w:cs="Consolas"/>
-                <w:color w:val="000000"/>
-                <w:sz w:val="19"/>
-                <w:szCs w:val="19"/>
-                <w:lang w:val="en-US"/>
-              </w:rPr>
-              <w:t>)</w:t>
-            </w:r>
-            <w:r>
-              <w:rPr>
-                <w:rFonts w:ascii="Consolas" w:hAnsi="Consolas" w:cs="Consolas"/>
-                <w:color w:val="000000"/>
-                <w:sz w:val="19"/>
-                <w:szCs w:val="19"/>
-                <w:lang w:val="en-US"/>
-              </w:rPr>
-              <w:t xml:space="preserve"> :</w:t>
-            </w:r>
-            <w:proofErr w:type="gramEnd"/>
-            <w:r>
-              <w:rPr>
-                <w:rFonts w:ascii="Consolas" w:hAnsi="Consolas" w:cs="Consolas"/>
-                <w:color w:val="000000"/>
-                <w:sz w:val="19"/>
-                <w:szCs w:val="19"/>
-                <w:lang w:val="en-US"/>
-              </w:rPr>
-              <w:t xml:space="preserve"> </w:t>
+              <w:t xml:space="preserve"> : </w:t>
             </w:r>
             <w:r>
               <w:rPr>
@@ -3542,7 +3563,6 @@
         </w:rPr>
       </w:pPr>
       <w:bookmarkStart w:id="9" w:name="_Toc461574901"/>
-      <w:proofErr w:type="spellStart"/>
       <w:r>
         <w:rPr>
           <w:lang w:val="en-US"/>
@@ -3550,7 +3570,6 @@
         <w:t>WeatherAlertSubject</w:t>
       </w:r>
       <w:bookmarkEnd w:id="9"/>
-      <w:proofErr w:type="spellEnd"/>
     </w:p>
     <w:p>
       <w:pPr>
@@ -3565,7 +3584,6 @@
         </w:rPr>
         <w:t xml:space="preserve">The </w:t>
       </w:r>
-      <w:proofErr w:type="spellStart"/>
       <w:r>
         <w:rPr>
           <w:i/>
@@ -3587,7 +3605,6 @@
         </w:rPr>
         <w:t>Subject</w:t>
       </w:r>
-      <w:proofErr w:type="spellEnd"/>
       <w:r>
         <w:rPr>
           <w:lang w:val="en-US"/>
@@ -3641,7 +3658,6 @@
                 <w:lang w:val="en-US"/>
               </w:rPr>
             </w:pPr>
-            <w:proofErr w:type="spellStart"/>
             <w:r>
               <w:rPr>
                 <w:b/>
@@ -3656,7 +3672,6 @@
               </w:rPr>
               <w:t>Subject</w:t>
             </w:r>
-            <w:proofErr w:type="spellEnd"/>
           </w:p>
         </w:tc>
       </w:tr>
@@ -3758,7 +3773,6 @@
               </w:rPr>
               <w:t xml:space="preserve">+ </w:t>
             </w:r>
-            <w:proofErr w:type="spellStart"/>
             <w:r>
               <w:rPr>
                 <w:rFonts w:ascii="Consolas" w:hAnsi="Consolas" w:cs="Consolas"/>
@@ -3767,9 +3781,18 @@
                 <w:szCs w:val="19"/>
                 <w:lang w:val="en-US"/>
               </w:rPr>
-              <w:t>ReadRequest</w:t>
-            </w:r>
-            <w:proofErr w:type="spellEnd"/>
+              <w:t>ReadRequest(</w:t>
+            </w:r>
+            <w:r>
+              <w:rPr>
+                <w:rFonts w:ascii="Consolas" w:hAnsi="Consolas" w:cs="Consolas"/>
+                <w:color w:val="2B91AF"/>
+                <w:sz w:val="19"/>
+                <w:szCs w:val="19"/>
+                <w:lang w:val="en-US"/>
+              </w:rPr>
+              <w:t>List</w:t>
+            </w:r>
             <w:r>
               <w:rPr>
                 <w:rFonts w:ascii="Consolas" w:hAnsi="Consolas" w:cs="Consolas"/>
@@ -3778,7 +3801,7 @@
                 <w:szCs w:val="19"/>
                 <w:lang w:val="en-US"/>
               </w:rPr>
-              <w:t>(</w:t>
+              <w:t>&lt;</w:t>
             </w:r>
             <w:r>
               <w:rPr>
@@ -3788,7 +3811,7 @@
                 <w:szCs w:val="19"/>
                 <w:lang w:val="en-US"/>
               </w:rPr>
-              <w:t>List</w:t>
+              <w:t>Request</w:t>
             </w:r>
             <w:r>
               <w:rPr>
@@ -3798,7 +3821,7 @@
                 <w:szCs w:val="19"/>
                 <w:lang w:val="en-US"/>
               </w:rPr>
-              <w:t>&lt;</w:t>
+              <w:t xml:space="preserve">&gt; requests, </w:t>
             </w:r>
             <w:r>
               <w:rPr>
@@ -3818,17 +3841,7 @@
                 <w:szCs w:val="19"/>
                 <w:lang w:val="en-US"/>
               </w:rPr>
-              <w:t xml:space="preserve">&gt; requests, </w:t>
-            </w:r>
-            <w:r>
-              <w:rPr>
-                <w:rFonts w:ascii="Consolas" w:hAnsi="Consolas" w:cs="Consolas"/>
-                <w:color w:val="2B91AF"/>
-                <w:sz w:val="19"/>
-                <w:szCs w:val="19"/>
-                <w:lang w:val="en-US"/>
-              </w:rPr>
-              <w:t>Request</w:t>
+              <w:t xml:space="preserve"> request)</w:t>
             </w:r>
             <w:r>
               <w:rPr>
@@ -3838,39 +3851,7 @@
                 <w:szCs w:val="19"/>
                 <w:lang w:val="en-US"/>
               </w:rPr>
-              <w:t xml:space="preserve"> request</w:t>
-            </w:r>
-            <w:proofErr w:type="gramStart"/>
-            <w:r>
-              <w:rPr>
-                <w:rFonts w:ascii="Consolas" w:hAnsi="Consolas" w:cs="Consolas"/>
-                <w:color w:val="000000"/>
-                <w:sz w:val="19"/>
-                <w:szCs w:val="19"/>
-                <w:lang w:val="en-US"/>
-              </w:rPr>
-              <w:t>)</w:t>
-            </w:r>
-            <w:r>
-              <w:rPr>
-                <w:rFonts w:ascii="Consolas" w:hAnsi="Consolas" w:cs="Consolas"/>
-                <w:color w:val="000000"/>
-                <w:sz w:val="19"/>
-                <w:szCs w:val="19"/>
-                <w:lang w:val="en-US"/>
-              </w:rPr>
-              <w:t xml:space="preserve"> :</w:t>
-            </w:r>
-            <w:proofErr w:type="gramEnd"/>
-            <w:r>
-              <w:rPr>
-                <w:rFonts w:ascii="Consolas" w:hAnsi="Consolas" w:cs="Consolas"/>
-                <w:color w:val="000000"/>
-                <w:sz w:val="19"/>
-                <w:szCs w:val="19"/>
-                <w:lang w:val="en-US"/>
-              </w:rPr>
-              <w:t xml:space="preserve"> </w:t>
+              <w:t xml:space="preserve"> : </w:t>
             </w:r>
             <w:r>
               <w:rPr>
@@ -3919,7 +3900,6 @@
         </w:rPr>
       </w:pPr>
       <w:bookmarkStart w:id="10" w:name="_Toc461574902"/>
-      <w:proofErr w:type="spellStart"/>
       <w:r>
         <w:rPr>
           <w:lang w:val="en-US"/>
@@ -3927,7 +3907,6 @@
         <w:t>IObserver</w:t>
       </w:r>
       <w:bookmarkEnd w:id="10"/>
-      <w:proofErr w:type="spellEnd"/>
     </w:p>
     <w:p>
       <w:pPr>
@@ -3935,41 +3914,18 @@
           <w:lang w:val="en-US"/>
         </w:rPr>
       </w:pPr>
-      <w:proofErr w:type="spellStart"/>
       <w:r>
         <w:rPr>
           <w:i/>
           <w:lang w:val="en-US"/>
         </w:rPr>
-        <w:t>ISubject</w:t>
-      </w:r>
-      <w:proofErr w:type="spellEnd"/>
-      <w:r>
-        <w:rPr>
-          <w:i/>
-          <w:lang w:val="en-US"/>
-        </w:rPr>
-        <w:t xml:space="preserve"> </w:t>
-      </w:r>
-      <w:r>
-        <w:rPr>
-          <w:lang w:val="en-US"/>
-        </w:rPr>
-        <w:t xml:space="preserve">holds the methods of the Observer </w:t>
-      </w:r>
-      <w:proofErr w:type="gramStart"/>
-      <w:r>
-        <w:rPr>
-          <w:lang w:val="en-US"/>
-        </w:rPr>
-        <w:t>pattern</w:t>
-      </w:r>
-      <w:proofErr w:type="gramEnd"/>
-      <w:r>
-        <w:rPr>
-          <w:lang w:val="en-US"/>
-        </w:rPr>
-        <w:t xml:space="preserve"> Subject interface: Attach, Detach, Notify.</w:t>
+        <w:t xml:space="preserve">ISubject </w:t>
+      </w:r>
+      <w:r>
+        <w:rPr>
+          <w:lang w:val="en-US"/>
+        </w:rPr>
+        <w:t>holds the methods of the Observer pattern Subject interface: Attach, Detach, Notify.</w:t>
       </w:r>
     </w:p>
     <w:tbl>
@@ -3997,7 +3953,6 @@
                 <w:lang w:val="en-US"/>
               </w:rPr>
             </w:pPr>
-            <w:proofErr w:type="spellStart"/>
             <w:r>
               <w:rPr>
                 <w:b/>
@@ -4005,7 +3960,6 @@
               </w:rPr>
               <w:t>IObserver</w:t>
             </w:r>
-            <w:proofErr w:type="spellEnd"/>
           </w:p>
         </w:tc>
       </w:tr>
@@ -4114,19 +4068,8 @@
                 <w:sz w:val="19"/>
                 <w:szCs w:val="19"/>
               </w:rPr>
-              <w:t xml:space="preserve"> </w:t>
-            </w:r>
-            <w:proofErr w:type="gramStart"/>
-            <w:r>
-              <w:rPr>
-                <w:rFonts w:ascii="Consolas" w:hAnsi="Consolas" w:cs="Consolas"/>
-                <w:color w:val="000000"/>
-                <w:sz w:val="19"/>
-                <w:szCs w:val="19"/>
-              </w:rPr>
-              <w:t>Update(</w:t>
-            </w:r>
-            <w:proofErr w:type="gramEnd"/>
+              <w:t xml:space="preserve"> Update(</w:t>
+            </w:r>
             <w:r>
               <w:rPr>
                 <w:rFonts w:ascii="Consolas" w:hAnsi="Consolas" w:cs="Consolas"/>
@@ -4295,7 +4238,6 @@
         <w:rPr>
           <w:lang w:val="en-US"/>
         </w:rPr>
-        <w:lastRenderedPageBreak/>
         <w:t>Graphical</w:t>
       </w:r>
       <w:r>
@@ -4803,7 +4745,7 @@
         <w:noProof/>
         <w:color w:val="5B9BD5" w:themeColor="accent1"/>
       </w:rPr>
-      <w:t>5</w:t>
+      <w:t>4</w:t>
     </w:r>
     <w:r>
       <w:rPr>
@@ -7295,8 +7237,8 @@
   <w:rsids>
     <w:rsidRoot w:val="009F564C"/>
     <w:rsid w:val="000541B5"/>
+    <w:rsid w:val="00146AC2"/>
     <w:rsid w:val="001A7390"/>
-    <w:rsid w:val="00303936"/>
     <w:rsid w:val="00320745"/>
     <w:rsid w:val="0055010F"/>
     <w:rsid w:val="0055049A"/>
@@ -8175,7 +8117,7 @@
 </file>
 
 <file path=customXml/itemProps2.xml><?xml version="1.0" encoding="utf-8"?>
-<ds:datastoreItem xmlns:ds="http://schemas.openxmlformats.org/officeDocument/2006/customXml" ds:itemID="{3D905915-BF12-46B0-8CAE-BF012E69CDB8}">
+<ds:datastoreItem xmlns:ds="http://schemas.openxmlformats.org/officeDocument/2006/customXml" ds:itemID="{35217512-E559-487C-9A56-36ECE5C5399C}">
   <ds:schemaRefs>
     <ds:schemaRef ds:uri="http://schemas.openxmlformats.org/officeDocument/2006/bibliography"/>
   </ds:schemaRefs>

</xml_diff>

<commit_message>
Explanation of classes almost done
</commit_message>
<xml_diff>
--- a/reports/wk2/Observer_pattern_report_Georgiana_Manolache_Jan-Niklas_Schneider.docx
+++ b/reports/wk2/Observer_pattern_report_Georgiana_Manolache_Jan-Niklas_Schneider.docx
@@ -276,7 +276,7 @@
                     <w:docPart w:val="78171D79B1514C0CACC6576038A28146"/>
                   </w:placeholder>
                   <w:dataBinding w:prefixMappings="xmlns:ns0='http://schemas.microsoft.com/office/2006/coverPageProps'" w:xpath="/ns0:CoverPageProperties[1]/ns0:PublishDate[1]" w:storeItemID="{55AF091B-3C7A-41E3-B477-F2FDAA23CFDA}"/>
-                  <w:date w:fullDate="2016-09-13T00:00:00Z">
+                  <w:date w:fullDate="2016-09-14T00:00:00Z">
                     <w:dateFormat w:val="M-d-yyyy"/>
                     <w:lid w:val="en-US"/>
                     <w:storeMappedDataAs w:val="dateTime"/>
@@ -302,7 +302,7 @@
                         <w:szCs w:val="28"/>
                         <w:lang w:val="en-US"/>
                       </w:rPr>
-                      <w:t>9-13-2016</w:t>
+                      <w:t>9-14-2016</w:t>
                     </w:r>
                   </w:p>
                 </w:sdtContent>
@@ -2325,8 +2325,19 @@
                 <w:sz w:val="19"/>
                 <w:szCs w:val="19"/>
               </w:rPr>
-              <w:t xml:space="preserve"> Attach(</w:t>
-            </w:r>
+              <w:t xml:space="preserve"> </w:t>
+            </w:r>
+            <w:proofErr w:type="gramStart"/>
+            <w:r>
+              <w:rPr>
+                <w:rFonts w:ascii="Consolas" w:hAnsi="Consolas" w:cs="Consolas"/>
+                <w:color w:val="000000"/>
+                <w:sz w:val="19"/>
+                <w:szCs w:val="19"/>
+              </w:rPr>
+              <w:t>Attach(</w:t>
+            </w:r>
+            <w:proofErr w:type="gramEnd"/>
             <w:r>
               <w:rPr>
                 <w:rFonts w:ascii="Consolas" w:hAnsi="Consolas" w:cs="Consolas"/>
@@ -2446,6 +2457,7 @@
               </w:rPr>
               <w:t xml:space="preserve"> </w:t>
             </w:r>
+            <w:proofErr w:type="gramStart"/>
             <w:r>
               <w:rPr>
                 <w:rFonts w:ascii="Consolas" w:hAnsi="Consolas" w:cs="Consolas"/>
@@ -2464,6 +2476,7 @@
               </w:rPr>
               <w:t>(</w:t>
             </w:r>
+            <w:proofErr w:type="gramEnd"/>
             <w:r>
               <w:rPr>
                 <w:rFonts w:ascii="Consolas" w:hAnsi="Consolas" w:cs="Consolas"/>
@@ -2592,6 +2605,7 @@
               </w:rPr>
               <w:t xml:space="preserve"> </w:t>
             </w:r>
+            <w:proofErr w:type="gramStart"/>
             <w:r>
               <w:rPr>
                 <w:rFonts w:ascii="Consolas" w:hAnsi="Consolas" w:cs="Consolas"/>
@@ -2608,7 +2622,17 @@
                 <w:sz w:val="19"/>
                 <w:szCs w:val="19"/>
               </w:rPr>
-              <w:t xml:space="preserve">(): </w:t>
+              <w:t>(</w:t>
+            </w:r>
+            <w:proofErr w:type="gramEnd"/>
+            <w:r>
+              <w:rPr>
+                <w:rFonts w:ascii="Consolas" w:hAnsi="Consolas" w:cs="Consolas"/>
+                <w:color w:val="000000"/>
+                <w:sz w:val="19"/>
+                <w:szCs w:val="19"/>
+              </w:rPr>
+              <w:t xml:space="preserve">): </w:t>
             </w:r>
             <w:r>
               <w:rPr>
@@ -2852,6 +2876,7 @@
                 <w:lang w:val="en-US"/>
               </w:rPr>
             </w:pPr>
+            <w:proofErr w:type="gramStart"/>
             <w:r>
               <w:rPr>
                 <w:rFonts w:ascii="Consolas" w:hAnsi="Consolas"/>
@@ -2859,7 +2884,17 @@
                 <w:szCs w:val="19"/>
                 <w:lang w:val="en-US"/>
               </w:rPr>
-              <w:t>Observers : List&lt;</w:t>
+              <w:t>Observers :</w:t>
+            </w:r>
+            <w:proofErr w:type="gramEnd"/>
+            <w:r>
+              <w:rPr>
+                <w:rFonts w:ascii="Consolas" w:hAnsi="Consolas"/>
+                <w:sz w:val="19"/>
+                <w:szCs w:val="19"/>
+                <w:lang w:val="en-US"/>
+              </w:rPr>
+              <w:t xml:space="preserve"> List&lt;</w:t>
             </w:r>
             <w:r>
               <w:rPr>
@@ -2896,8 +2931,16 @@
               <w:rPr>
                 <w:lang w:val="en-US"/>
               </w:rPr>
-              <w:t>List of attached observers..</w:t>
-            </w:r>
+              <w:t xml:space="preserve">List of attached </w:t>
+            </w:r>
+            <w:proofErr w:type="gramStart"/>
+            <w:r>
+              <w:rPr>
+                <w:lang w:val="en-US"/>
+              </w:rPr>
+              <w:t>observers..</w:t>
+            </w:r>
+            <w:proofErr w:type="gramEnd"/>
           </w:p>
         </w:tc>
       </w:tr>
@@ -2951,8 +2994,19 @@
                 <w:sz w:val="19"/>
                 <w:szCs w:val="19"/>
               </w:rPr>
-              <w:t xml:space="preserve"> Attach(</w:t>
-            </w:r>
+              <w:t xml:space="preserve"> </w:t>
+            </w:r>
+            <w:proofErr w:type="gramStart"/>
+            <w:r>
+              <w:rPr>
+                <w:rFonts w:ascii="Consolas" w:hAnsi="Consolas" w:cs="Consolas"/>
+                <w:color w:val="000000"/>
+                <w:sz w:val="19"/>
+                <w:szCs w:val="19"/>
+              </w:rPr>
+              <w:t>Attach(</w:t>
+            </w:r>
+            <w:proofErr w:type="gramEnd"/>
             <w:r>
               <w:rPr>
                 <w:rFonts w:ascii="Consolas" w:hAnsi="Consolas" w:cs="Consolas"/>
@@ -3062,8 +3116,19 @@
                 <w:sz w:val="19"/>
                 <w:szCs w:val="19"/>
               </w:rPr>
-              <w:t xml:space="preserve"> Detach(</w:t>
-            </w:r>
+              <w:t xml:space="preserve"> </w:t>
+            </w:r>
+            <w:proofErr w:type="gramStart"/>
+            <w:r>
+              <w:rPr>
+                <w:rFonts w:ascii="Consolas" w:hAnsi="Consolas" w:cs="Consolas"/>
+                <w:color w:val="000000"/>
+                <w:sz w:val="19"/>
+                <w:szCs w:val="19"/>
+              </w:rPr>
+              <w:t>Detach(</w:t>
+            </w:r>
+            <w:proofErr w:type="gramEnd"/>
             <w:r>
               <w:rPr>
                 <w:rFonts w:ascii="Consolas" w:hAnsi="Consolas" w:cs="Consolas"/>
@@ -3172,7 +3237,27 @@
                 <w:sz w:val="19"/>
                 <w:szCs w:val="19"/>
               </w:rPr>
-              <w:t xml:space="preserve"> Notify(): </w:t>
+              <w:t xml:space="preserve"> </w:t>
+            </w:r>
+            <w:proofErr w:type="gramStart"/>
+            <w:r>
+              <w:rPr>
+                <w:rFonts w:ascii="Consolas" w:hAnsi="Consolas" w:cs="Consolas"/>
+                <w:color w:val="000000"/>
+                <w:sz w:val="19"/>
+                <w:szCs w:val="19"/>
+              </w:rPr>
+              <w:t>Notify(</w:t>
+            </w:r>
+            <w:proofErr w:type="gramEnd"/>
+            <w:r>
+              <w:rPr>
+                <w:rFonts w:ascii="Consolas" w:hAnsi="Consolas" w:cs="Consolas"/>
+                <w:color w:val="000000"/>
+                <w:sz w:val="19"/>
+                <w:szCs w:val="19"/>
+              </w:rPr>
+              <w:t xml:space="preserve">): </w:t>
             </w:r>
             <w:r>
               <w:rPr>
@@ -3267,8 +3352,6 @@
         </w:rPr>
         <w:t xml:space="preserve">the </w:t>
       </w:r>
-      <w:bookmarkStart w:id="8" w:name="_GoBack"/>
-      <w:bookmarkEnd w:id="8"/>
       <w:r>
         <w:rPr>
           <w:lang w:val="en-US"/>
@@ -3395,6 +3478,457 @@
         </w:tc>
       </w:tr>
       <w:tr>
+        <w:tc>
+          <w:tcPr>
+            <w:tcW w:w="1980" w:type="dxa"/>
+          </w:tcPr>
+          <w:p>
+            <w:pPr>
+              <w:rPr>
+                <w:lang w:val="en-US"/>
+              </w:rPr>
+            </w:pPr>
+            <w:r>
+              <w:rPr>
+                <w:lang w:val="en-US"/>
+              </w:rPr>
+              <w:t>Field</w:t>
+            </w:r>
+          </w:p>
+        </w:tc>
+        <w:tc>
+          <w:tcPr>
+            <w:tcW w:w="4262" w:type="dxa"/>
+          </w:tcPr>
+          <w:p>
+            <w:pPr>
+              <w:rPr>
+                <w:rFonts w:ascii="Consolas" w:hAnsi="Consolas"/>
+                <w:sz w:val="19"/>
+                <w:szCs w:val="19"/>
+                <w:lang w:val="en-US"/>
+              </w:rPr>
+            </w:pPr>
+            <w:r>
+              <w:rPr>
+                <w:rFonts w:ascii="Consolas" w:hAnsi="Consolas"/>
+                <w:sz w:val="19"/>
+                <w:szCs w:val="19"/>
+                <w:lang w:val="en-US"/>
+              </w:rPr>
+              <w:t>_</w:t>
+            </w:r>
+            <w:proofErr w:type="spellStart"/>
+            <w:proofErr w:type="gramStart"/>
+            <w:r>
+              <w:rPr>
+                <w:rFonts w:ascii="Consolas" w:hAnsi="Consolas"/>
+                <w:sz w:val="19"/>
+                <w:szCs w:val="19"/>
+                <w:lang w:val="en-US"/>
+              </w:rPr>
+              <w:t>weatherData</w:t>
+            </w:r>
+            <w:proofErr w:type="spellEnd"/>
+            <w:r>
+              <w:rPr>
+                <w:rFonts w:ascii="Consolas" w:hAnsi="Consolas"/>
+                <w:sz w:val="19"/>
+                <w:szCs w:val="19"/>
+                <w:lang w:val="en-US"/>
+              </w:rPr>
+              <w:t xml:space="preserve"> :</w:t>
+            </w:r>
+            <w:proofErr w:type="gramEnd"/>
+            <w:r>
+              <w:rPr>
+                <w:rFonts w:ascii="Consolas" w:hAnsi="Consolas"/>
+                <w:sz w:val="19"/>
+                <w:szCs w:val="19"/>
+                <w:lang w:val="en-US"/>
+              </w:rPr>
+              <w:t xml:space="preserve"> </w:t>
+            </w:r>
+            <w:proofErr w:type="spellStart"/>
+            <w:r>
+              <w:rPr>
+                <w:rFonts w:ascii="Consolas" w:hAnsi="Consolas"/>
+                <w:color w:val="5B9BD5" w:themeColor="accent1"/>
+                <w:sz w:val="19"/>
+                <w:szCs w:val="19"/>
+                <w:lang w:val="en-US"/>
+              </w:rPr>
+              <w:t>CurrentWeatherResponse</w:t>
+            </w:r>
+            <w:proofErr w:type="spellEnd"/>
+          </w:p>
+        </w:tc>
+        <w:tc>
+          <w:tcPr>
+            <w:tcW w:w="2820" w:type="dxa"/>
+          </w:tcPr>
+          <w:p>
+            <w:pPr>
+              <w:rPr>
+                <w:lang w:val="en-US"/>
+              </w:rPr>
+            </w:pPr>
+            <w:r>
+              <w:rPr>
+                <w:lang w:val="en-US"/>
+              </w:rPr>
+              <w:t>Holds weather info</w:t>
+            </w:r>
+            <w:r>
+              <w:rPr>
+                <w:lang w:val="en-US"/>
+              </w:rPr>
+              <w:t xml:space="preserve"> fetched from </w:t>
+            </w:r>
+            <w:proofErr w:type="spellStart"/>
+            <w:r>
+              <w:rPr>
+                <w:lang w:val="en-US"/>
+              </w:rPr>
+              <w:t>OpenWeatherMap</w:t>
+            </w:r>
+            <w:proofErr w:type="spellEnd"/>
+            <w:r>
+              <w:rPr>
+                <w:lang w:val="en-US"/>
+              </w:rPr>
+              <w:t xml:space="preserve"> API.</w:t>
+            </w:r>
+          </w:p>
+        </w:tc>
+      </w:tr>
+      <w:tr>
+        <w:tc>
+          <w:tcPr>
+            <w:tcW w:w="1980" w:type="dxa"/>
+          </w:tcPr>
+          <w:p>
+            <w:pPr>
+              <w:rPr>
+                <w:lang w:val="en-US"/>
+              </w:rPr>
+            </w:pPr>
+            <w:r>
+              <w:rPr>
+                <w:lang w:val="en-US"/>
+              </w:rPr>
+              <w:t>Field</w:t>
+            </w:r>
+          </w:p>
+        </w:tc>
+        <w:tc>
+          <w:tcPr>
+            <w:tcW w:w="4262" w:type="dxa"/>
+          </w:tcPr>
+          <w:p>
+            <w:pPr>
+              <w:rPr>
+                <w:rFonts w:ascii="Consolas" w:hAnsi="Consolas"/>
+                <w:sz w:val="19"/>
+                <w:szCs w:val="19"/>
+                <w:lang w:val="en-US"/>
+              </w:rPr>
+            </w:pPr>
+            <w:r>
+              <w:rPr>
+                <w:rFonts w:ascii="Consolas" w:hAnsi="Consolas"/>
+                <w:sz w:val="19"/>
+                <w:szCs w:val="19"/>
+                <w:lang w:val="en-US"/>
+              </w:rPr>
+              <w:t>_</w:t>
+            </w:r>
+            <w:proofErr w:type="spellStart"/>
+            <w:proofErr w:type="gramStart"/>
+            <w:r>
+              <w:rPr>
+                <w:rFonts w:ascii="Consolas" w:hAnsi="Consolas"/>
+                <w:sz w:val="19"/>
+                <w:szCs w:val="19"/>
+                <w:lang w:val="en-US"/>
+              </w:rPr>
+              <w:t>weatherMapClient</w:t>
+            </w:r>
+            <w:proofErr w:type="spellEnd"/>
+            <w:r>
+              <w:rPr>
+                <w:rFonts w:ascii="Consolas" w:hAnsi="Consolas"/>
+                <w:sz w:val="19"/>
+                <w:szCs w:val="19"/>
+                <w:lang w:val="en-US"/>
+              </w:rPr>
+              <w:t xml:space="preserve"> :</w:t>
+            </w:r>
+            <w:proofErr w:type="gramEnd"/>
+            <w:r>
+              <w:rPr>
+                <w:rFonts w:ascii="Consolas" w:hAnsi="Consolas"/>
+                <w:sz w:val="19"/>
+                <w:szCs w:val="19"/>
+                <w:lang w:val="en-US"/>
+              </w:rPr>
+              <w:t xml:space="preserve"> </w:t>
+            </w:r>
+            <w:proofErr w:type="spellStart"/>
+            <w:r>
+              <w:rPr>
+                <w:rFonts w:ascii="Consolas" w:hAnsi="Consolas"/>
+                <w:color w:val="5B9BD5" w:themeColor="accent1"/>
+                <w:sz w:val="19"/>
+                <w:szCs w:val="19"/>
+                <w:lang w:val="en-US"/>
+              </w:rPr>
+              <w:t>OpenWeatherMapClient</w:t>
+            </w:r>
+            <w:proofErr w:type="spellEnd"/>
+          </w:p>
+        </w:tc>
+        <w:tc>
+          <w:tcPr>
+            <w:tcW w:w="2820" w:type="dxa"/>
+          </w:tcPr>
+          <w:p>
+            <w:pPr>
+              <w:rPr>
+                <w:lang w:val="en-US"/>
+              </w:rPr>
+            </w:pPr>
+            <w:r>
+              <w:rPr>
+                <w:lang w:val="en-US"/>
+              </w:rPr>
+              <w:t xml:space="preserve">Issues Http request to </w:t>
+            </w:r>
+            <w:proofErr w:type="spellStart"/>
+            <w:r>
+              <w:rPr>
+                <w:lang w:val="en-US"/>
+              </w:rPr>
+              <w:t>OpenWeatherMap</w:t>
+            </w:r>
+            <w:proofErr w:type="spellEnd"/>
+            <w:r>
+              <w:rPr>
+                <w:lang w:val="en-US"/>
+              </w:rPr>
+              <w:t xml:space="preserve"> API.</w:t>
+            </w:r>
+          </w:p>
+        </w:tc>
+      </w:tr>
+      <w:tr>
+        <w:tc>
+          <w:tcPr>
+            <w:tcW w:w="1980" w:type="dxa"/>
+          </w:tcPr>
+          <w:p>
+            <w:pPr>
+              <w:rPr>
+                <w:lang w:val="en-US"/>
+              </w:rPr>
+            </w:pPr>
+            <w:r>
+              <w:rPr>
+                <w:lang w:val="en-US"/>
+              </w:rPr>
+              <w:t>Property</w:t>
+            </w:r>
+          </w:p>
+        </w:tc>
+        <w:tc>
+          <w:tcPr>
+            <w:tcW w:w="4262" w:type="dxa"/>
+          </w:tcPr>
+          <w:p>
+            <w:pPr>
+              <w:rPr>
+                <w:lang w:val="en-US"/>
+              </w:rPr>
+            </w:pPr>
+            <w:proofErr w:type="spellStart"/>
+            <w:proofErr w:type="gramStart"/>
+            <w:r>
+              <w:rPr>
+                <w:rFonts w:ascii="Consolas" w:hAnsi="Consolas"/>
+                <w:sz w:val="19"/>
+                <w:szCs w:val="19"/>
+                <w:lang w:val="en-US"/>
+              </w:rPr>
+              <w:t>SearchCity</w:t>
+            </w:r>
+            <w:proofErr w:type="spellEnd"/>
+            <w:r>
+              <w:rPr>
+                <w:rFonts w:ascii="Consolas" w:hAnsi="Consolas"/>
+                <w:sz w:val="19"/>
+                <w:szCs w:val="19"/>
+                <w:lang w:val="en-US"/>
+              </w:rPr>
+              <w:t xml:space="preserve"> </w:t>
+            </w:r>
+            <w:r>
+              <w:rPr>
+                <w:rFonts w:ascii="Consolas" w:hAnsi="Consolas"/>
+                <w:sz w:val="19"/>
+                <w:szCs w:val="19"/>
+                <w:lang w:val="en-US"/>
+              </w:rPr>
+              <w:t>:</w:t>
+            </w:r>
+            <w:proofErr w:type="gramEnd"/>
+            <w:r>
+              <w:rPr>
+                <w:rFonts w:ascii="Consolas" w:hAnsi="Consolas"/>
+                <w:sz w:val="19"/>
+                <w:szCs w:val="19"/>
+                <w:lang w:val="en-US"/>
+              </w:rPr>
+              <w:t xml:space="preserve"> </w:t>
+            </w:r>
+            <w:r>
+              <w:rPr>
+                <w:rFonts w:ascii="Consolas" w:hAnsi="Consolas"/>
+                <w:color w:val="5B9BD5" w:themeColor="accent1"/>
+                <w:sz w:val="19"/>
+                <w:szCs w:val="19"/>
+                <w:lang w:val="en-US"/>
+              </w:rPr>
+              <w:t>string</w:t>
+            </w:r>
+          </w:p>
+        </w:tc>
+        <w:tc>
+          <w:tcPr>
+            <w:tcW w:w="2820" w:type="dxa"/>
+          </w:tcPr>
+          <w:p>
+            <w:pPr>
+              <w:rPr>
+                <w:lang w:val="en-US"/>
+              </w:rPr>
+            </w:pPr>
+            <w:r>
+              <w:rPr>
+                <w:lang w:val="en-US"/>
+              </w:rPr>
+              <w:t>Search term for API.</w:t>
+            </w:r>
+          </w:p>
+        </w:tc>
+      </w:tr>
+      <w:tr>
+        <w:tc>
+          <w:tcPr>
+            <w:tcW w:w="1980" w:type="dxa"/>
+          </w:tcPr>
+          <w:p>
+            <w:pPr>
+              <w:rPr>
+                <w:lang w:val="en-US"/>
+              </w:rPr>
+            </w:pPr>
+            <w:r>
+              <w:rPr>
+                <w:lang w:val="en-US"/>
+              </w:rPr>
+              <w:t>Property</w:t>
+            </w:r>
+          </w:p>
+        </w:tc>
+        <w:tc>
+          <w:tcPr>
+            <w:tcW w:w="4262" w:type="dxa"/>
+          </w:tcPr>
+          <w:p>
+            <w:pPr>
+              <w:rPr>
+                <w:lang w:val="en-US"/>
+              </w:rPr>
+            </w:pPr>
+            <w:proofErr w:type="spellStart"/>
+            <w:proofErr w:type="gramStart"/>
+            <w:r>
+              <w:rPr>
+                <w:rFonts w:ascii="Consolas" w:hAnsi="Consolas"/>
+                <w:sz w:val="19"/>
+                <w:szCs w:val="19"/>
+                <w:lang w:val="en-US"/>
+              </w:rPr>
+              <w:t>WeatherData</w:t>
+            </w:r>
+            <w:proofErr w:type="spellEnd"/>
+            <w:r>
+              <w:rPr>
+                <w:rFonts w:ascii="Consolas" w:hAnsi="Consolas"/>
+                <w:sz w:val="19"/>
+                <w:szCs w:val="19"/>
+                <w:lang w:val="en-US"/>
+              </w:rPr>
+              <w:t xml:space="preserve"> :</w:t>
+            </w:r>
+            <w:proofErr w:type="gramEnd"/>
+            <w:r>
+              <w:rPr>
+                <w:rFonts w:ascii="Consolas" w:hAnsi="Consolas"/>
+                <w:sz w:val="19"/>
+                <w:szCs w:val="19"/>
+                <w:lang w:val="en-US"/>
+              </w:rPr>
+              <w:t xml:space="preserve"> </w:t>
+            </w:r>
+            <w:proofErr w:type="spellStart"/>
+            <w:r>
+              <w:rPr>
+                <w:rFonts w:ascii="Consolas" w:hAnsi="Consolas"/>
+                <w:color w:val="5B9BD5" w:themeColor="accent1"/>
+                <w:sz w:val="19"/>
+                <w:szCs w:val="19"/>
+                <w:lang w:val="en-US"/>
+              </w:rPr>
+              <w:t>CurrentWeatherResponse</w:t>
+            </w:r>
+            <w:proofErr w:type="spellEnd"/>
+          </w:p>
+        </w:tc>
+        <w:tc>
+          <w:tcPr>
+            <w:tcW w:w="2820" w:type="dxa"/>
+          </w:tcPr>
+          <w:p>
+            <w:pPr>
+              <w:rPr>
+                <w:lang w:val="en-US"/>
+              </w:rPr>
+            </w:pPr>
+            <w:r>
+              <w:rPr>
+                <w:lang w:val="en-US"/>
+              </w:rPr>
+              <w:t>Public property of _</w:t>
+            </w:r>
+            <w:proofErr w:type="spellStart"/>
+            <w:r>
+              <w:rPr>
+                <w:lang w:val="en-US"/>
+              </w:rPr>
+              <w:t>weaterData</w:t>
+            </w:r>
+            <w:proofErr w:type="spellEnd"/>
+            <w:r>
+              <w:rPr>
+                <w:lang w:val="en-US"/>
+              </w:rPr>
+              <w:t>.</w:t>
+            </w:r>
+          </w:p>
+        </w:tc>
+      </w:tr>
+      <w:tr>
         <w:trPr>
           <w:trHeight w:val="70"/>
         </w:trPr>
@@ -3426,105 +3960,45 @@
                 <w:lang w:val="en-US"/>
               </w:rPr>
             </w:pPr>
-            <w:r>
-              <w:rPr>
-                <w:rFonts w:ascii="Consolas" w:hAnsi="Consolas" w:cs="Consolas"/>
-                <w:color w:val="000000"/>
-                <w:sz w:val="19"/>
-                <w:szCs w:val="19"/>
-                <w:lang w:val="en-US"/>
-              </w:rPr>
-              <w:t xml:space="preserve">+ </w:t>
-            </w:r>
-            <w:r>
-              <w:rPr>
-                <w:rFonts w:ascii="Consolas" w:hAnsi="Consolas" w:cs="Consolas"/>
-                <w:color w:val="000000"/>
-                <w:sz w:val="19"/>
-                <w:szCs w:val="19"/>
-                <w:lang w:val="en-US"/>
-              </w:rPr>
-              <w:t>ReadRequest(</w:t>
-            </w:r>
-            <w:r>
-              <w:rPr>
-                <w:rFonts w:ascii="Consolas" w:hAnsi="Consolas" w:cs="Consolas"/>
-                <w:color w:val="2B91AF"/>
-                <w:sz w:val="19"/>
-                <w:szCs w:val="19"/>
-                <w:lang w:val="en-US"/>
-              </w:rPr>
-              <w:t>List</w:t>
-            </w:r>
-            <w:r>
-              <w:rPr>
-                <w:rFonts w:ascii="Consolas" w:hAnsi="Consolas" w:cs="Consolas"/>
-                <w:color w:val="000000"/>
-                <w:sz w:val="19"/>
-                <w:szCs w:val="19"/>
-                <w:lang w:val="en-US"/>
-              </w:rPr>
-              <w:t>&lt;</w:t>
-            </w:r>
-            <w:r>
-              <w:rPr>
-                <w:rFonts w:ascii="Consolas" w:hAnsi="Consolas" w:cs="Consolas"/>
-                <w:color w:val="2B91AF"/>
-                <w:sz w:val="19"/>
-                <w:szCs w:val="19"/>
-                <w:lang w:val="en-US"/>
-              </w:rPr>
-              <w:t>Request</w:t>
-            </w:r>
-            <w:r>
-              <w:rPr>
-                <w:rFonts w:ascii="Consolas" w:hAnsi="Consolas" w:cs="Consolas"/>
-                <w:color w:val="000000"/>
-                <w:sz w:val="19"/>
-                <w:szCs w:val="19"/>
-                <w:lang w:val="en-US"/>
-              </w:rPr>
-              <w:t xml:space="preserve">&gt; requests, </w:t>
-            </w:r>
-            <w:r>
-              <w:rPr>
-                <w:rFonts w:ascii="Consolas" w:hAnsi="Consolas" w:cs="Consolas"/>
-                <w:color w:val="2B91AF"/>
-                <w:sz w:val="19"/>
-                <w:szCs w:val="19"/>
-                <w:lang w:val="en-US"/>
-              </w:rPr>
-              <w:t>Request</w:t>
-            </w:r>
-            <w:r>
-              <w:rPr>
-                <w:rFonts w:ascii="Consolas" w:hAnsi="Consolas" w:cs="Consolas"/>
-                <w:color w:val="000000"/>
-                <w:sz w:val="19"/>
-                <w:szCs w:val="19"/>
-                <w:lang w:val="en-US"/>
-              </w:rPr>
-              <w:t xml:space="preserve"> request)</w:t>
-            </w:r>
-            <w:r>
-              <w:rPr>
-                <w:rFonts w:ascii="Consolas" w:hAnsi="Consolas" w:cs="Consolas"/>
-                <w:color w:val="000000"/>
-                <w:sz w:val="19"/>
-                <w:szCs w:val="19"/>
-                <w:lang w:val="en-US"/>
-              </w:rPr>
-              <w:t xml:space="preserve"> : </w:t>
-            </w:r>
-            <w:r>
-              <w:rPr>
-                <w:rFonts w:ascii="Consolas" w:hAnsi="Consolas" w:cs="Consolas"/>
-                <w:color w:val="2B91AF"/>
-                <w:sz w:val="19"/>
-                <w:szCs w:val="19"/>
-                <w:lang w:val="en-US"/>
-              </w:rPr>
-              <w:t>Request</w:t>
+            <w:proofErr w:type="spellStart"/>
+            <w:r>
+              <w:rPr>
+                <w:rFonts w:ascii="Consolas" w:hAnsi="Consolas"/>
+                <w:sz w:val="19"/>
+                <w:szCs w:val="19"/>
+                <w:lang w:val="en-US"/>
+              </w:rPr>
+              <w:t>FetchOpenWeatherMap</w:t>
+            </w:r>
+            <w:proofErr w:type="spellEnd"/>
+            <w:r>
+              <w:rPr>
+                <w:rFonts w:ascii="Consolas" w:hAnsi="Consolas"/>
+                <w:sz w:val="19"/>
+                <w:szCs w:val="19"/>
+                <w:lang w:val="en-US"/>
+              </w:rPr>
+              <w:t>__</w:t>
+            </w:r>
+            <w:proofErr w:type="gramStart"/>
+            <w:r>
+              <w:rPr>
+                <w:rFonts w:ascii="Consolas" w:hAnsi="Consolas"/>
+                <w:sz w:val="19"/>
+                <w:szCs w:val="19"/>
+                <w:lang w:val="en-US"/>
+              </w:rPr>
+              <w:t>Worker :</w:t>
+            </w:r>
+            <w:proofErr w:type="gramEnd"/>
+            <w:r>
+              <w:rPr>
+                <w:rFonts w:ascii="Consolas" w:hAnsi="Consolas"/>
+                <w:sz w:val="19"/>
+                <w:szCs w:val="19"/>
+                <w:lang w:val="en-US"/>
+              </w:rPr>
+              <w:t xml:space="preserve"> void</w:t>
             </w:r>
           </w:p>
         </w:tc>
@@ -3542,7 +4016,106 @@
               <w:rPr>
                 <w:lang w:val="en-US"/>
               </w:rPr>
-              <w:t>The interface method which strategies derive from</w:t>
+              <w:t xml:space="preserve">Calls the API in an </w:t>
+            </w:r>
+          </w:p>
+        </w:tc>
+      </w:tr>
+      <w:tr>
+        <w:trPr>
+          <w:trHeight w:val="70"/>
+        </w:trPr>
+        <w:tc>
+          <w:tcPr>
+            <w:tcW w:w="1980" w:type="dxa"/>
+          </w:tcPr>
+          <w:p>
+            <w:pPr>
+              <w:rPr>
+                <w:lang w:val="en-US"/>
+              </w:rPr>
+            </w:pPr>
+            <w:r>
+              <w:rPr>
+                <w:lang w:val="en-US"/>
+              </w:rPr>
+              <w:t>Method</w:t>
+            </w:r>
+          </w:p>
+        </w:tc>
+        <w:tc>
+          <w:tcPr>
+            <w:tcW w:w="4262" w:type="dxa"/>
+          </w:tcPr>
+          <w:p>
+            <w:pPr>
+              <w:rPr>
+                <w:rFonts w:ascii="Consolas" w:hAnsi="Consolas"/>
+                <w:sz w:val="19"/>
+                <w:szCs w:val="19"/>
+                <w:lang w:val="en-US"/>
+              </w:rPr>
+            </w:pPr>
+            <w:proofErr w:type="spellStart"/>
+            <w:proofErr w:type="gramStart"/>
+            <w:r>
+              <w:rPr>
+                <w:rFonts w:ascii="Consolas" w:hAnsi="Consolas"/>
+                <w:sz w:val="19"/>
+                <w:szCs w:val="19"/>
+                <w:lang w:val="en-US"/>
+              </w:rPr>
+              <w:t>GetWeatherData</w:t>
+            </w:r>
+            <w:proofErr w:type="spellEnd"/>
+            <w:r>
+              <w:rPr>
+                <w:rFonts w:ascii="Consolas" w:hAnsi="Consolas"/>
+                <w:sz w:val="19"/>
+                <w:szCs w:val="19"/>
+                <w:lang w:val="en-US"/>
+              </w:rPr>
+              <w:t>(</w:t>
+            </w:r>
+            <w:proofErr w:type="gramEnd"/>
+            <w:r>
+              <w:rPr>
+                <w:rFonts w:ascii="Consolas" w:hAnsi="Consolas"/>
+                <w:sz w:val="19"/>
+                <w:szCs w:val="19"/>
+                <w:lang w:val="en-US"/>
+              </w:rPr>
+              <w:t xml:space="preserve">) : </w:t>
+            </w:r>
+            <w:proofErr w:type="spellStart"/>
+            <w:r>
+              <w:rPr>
+                <w:rFonts w:ascii="Consolas" w:hAnsi="Consolas"/>
+                <w:color w:val="5B9BD5" w:themeColor="accent1"/>
+                <w:sz w:val="19"/>
+                <w:szCs w:val="19"/>
+                <w:lang w:val="en-US"/>
+              </w:rPr>
+              <w:t>CurrentWeatherResponse</w:t>
+            </w:r>
+            <w:proofErr w:type="spellEnd"/>
+          </w:p>
+        </w:tc>
+        <w:tc>
+          <w:tcPr>
+            <w:tcW w:w="2820" w:type="dxa"/>
+          </w:tcPr>
+          <w:p>
+            <w:pPr>
+              <w:rPr>
+                <w:lang w:val="en-US"/>
+              </w:rPr>
+            </w:pPr>
+            <w:r>
+              <w:rPr>
+                <w:lang w:val="en-US"/>
+              </w:rPr>
+              <w:t>Provides callback for observer to retrieve data.</w:t>
             </w:r>
           </w:p>
         </w:tc>
@@ -3562,14 +4135,14 @@
           <w:lang w:val="en-US"/>
         </w:rPr>
       </w:pPr>
-      <w:bookmarkStart w:id="9" w:name="_Toc461574901"/>
+      <w:bookmarkStart w:id="8" w:name="_Toc461574901"/>
       <w:r>
         <w:rPr>
           <w:lang w:val="en-US"/>
         </w:rPr>
         <w:t>WeatherAlertSubject</w:t>
       </w:r>
-      <w:bookmarkEnd w:id="9"/>
+      <w:bookmarkEnd w:id="8"/>
     </w:p>
     <w:p>
       <w:pPr>
@@ -3745,12 +4318,6 @@
                 <w:lang w:val="en-US"/>
               </w:rPr>
             </w:pPr>
-            <w:r>
-              <w:rPr>
-                <w:lang w:val="en-US"/>
-              </w:rPr>
-              <w:t>Method</w:t>
-            </w:r>
           </w:p>
         </w:tc>
         <w:tc>
@@ -3763,106 +4330,6 @@
                 <w:lang w:val="en-US"/>
               </w:rPr>
             </w:pPr>
-            <w:r>
-              <w:rPr>
-                <w:rFonts w:ascii="Consolas" w:hAnsi="Consolas" w:cs="Consolas"/>
-                <w:color w:val="000000"/>
-                <w:sz w:val="19"/>
-                <w:szCs w:val="19"/>
-                <w:lang w:val="en-US"/>
-              </w:rPr>
-              <w:t xml:space="preserve">+ </w:t>
-            </w:r>
-            <w:r>
-              <w:rPr>
-                <w:rFonts w:ascii="Consolas" w:hAnsi="Consolas" w:cs="Consolas"/>
-                <w:color w:val="000000"/>
-                <w:sz w:val="19"/>
-                <w:szCs w:val="19"/>
-                <w:lang w:val="en-US"/>
-              </w:rPr>
-              <w:t>ReadRequest(</w:t>
-            </w:r>
-            <w:r>
-              <w:rPr>
-                <w:rFonts w:ascii="Consolas" w:hAnsi="Consolas" w:cs="Consolas"/>
-                <w:color w:val="2B91AF"/>
-                <w:sz w:val="19"/>
-                <w:szCs w:val="19"/>
-                <w:lang w:val="en-US"/>
-              </w:rPr>
-              <w:t>List</w:t>
-            </w:r>
-            <w:r>
-              <w:rPr>
-                <w:rFonts w:ascii="Consolas" w:hAnsi="Consolas" w:cs="Consolas"/>
-                <w:color w:val="000000"/>
-                <w:sz w:val="19"/>
-                <w:szCs w:val="19"/>
-                <w:lang w:val="en-US"/>
-              </w:rPr>
-              <w:t>&lt;</w:t>
-            </w:r>
-            <w:r>
-              <w:rPr>
-                <w:rFonts w:ascii="Consolas" w:hAnsi="Consolas" w:cs="Consolas"/>
-                <w:color w:val="2B91AF"/>
-                <w:sz w:val="19"/>
-                <w:szCs w:val="19"/>
-                <w:lang w:val="en-US"/>
-              </w:rPr>
-              <w:t>Request</w:t>
-            </w:r>
-            <w:r>
-              <w:rPr>
-                <w:rFonts w:ascii="Consolas" w:hAnsi="Consolas" w:cs="Consolas"/>
-                <w:color w:val="000000"/>
-                <w:sz w:val="19"/>
-                <w:szCs w:val="19"/>
-                <w:lang w:val="en-US"/>
-              </w:rPr>
-              <w:t xml:space="preserve">&gt; requests, </w:t>
-            </w:r>
-            <w:r>
-              <w:rPr>
-                <w:rFonts w:ascii="Consolas" w:hAnsi="Consolas" w:cs="Consolas"/>
-                <w:color w:val="2B91AF"/>
-                <w:sz w:val="19"/>
-                <w:szCs w:val="19"/>
-                <w:lang w:val="en-US"/>
-              </w:rPr>
-              <w:t>Request</w:t>
-            </w:r>
-            <w:r>
-              <w:rPr>
-                <w:rFonts w:ascii="Consolas" w:hAnsi="Consolas" w:cs="Consolas"/>
-                <w:color w:val="000000"/>
-                <w:sz w:val="19"/>
-                <w:szCs w:val="19"/>
-                <w:lang w:val="en-US"/>
-              </w:rPr>
-              <w:t xml:space="preserve"> request)</w:t>
-            </w:r>
-            <w:r>
-              <w:rPr>
-                <w:rFonts w:ascii="Consolas" w:hAnsi="Consolas" w:cs="Consolas"/>
-                <w:color w:val="000000"/>
-                <w:sz w:val="19"/>
-                <w:szCs w:val="19"/>
-                <w:lang w:val="en-US"/>
-              </w:rPr>
-              <w:t xml:space="preserve"> : </w:t>
-            </w:r>
-            <w:r>
-              <w:rPr>
-                <w:rFonts w:ascii="Consolas" w:hAnsi="Consolas" w:cs="Consolas"/>
-                <w:color w:val="2B91AF"/>
-                <w:sz w:val="19"/>
-                <w:szCs w:val="19"/>
-                <w:lang w:val="en-US"/>
-              </w:rPr>
-              <w:t>Request</w:t>
-            </w:r>
           </w:p>
         </w:tc>
         <w:tc>
@@ -3875,12 +4342,6 @@
                 <w:lang w:val="en-US"/>
               </w:rPr>
             </w:pPr>
-            <w:r>
-              <w:rPr>
-                <w:lang w:val="en-US"/>
-              </w:rPr>
-              <w:t>The interface method which strategies derive from</w:t>
-            </w:r>
           </w:p>
         </w:tc>
       </w:tr>
@@ -3899,14 +4360,14 @@
           <w:lang w:val="en-US"/>
         </w:rPr>
       </w:pPr>
-      <w:bookmarkStart w:id="10" w:name="_Toc461574902"/>
+      <w:bookmarkStart w:id="9" w:name="_Toc461574902"/>
       <w:r>
         <w:rPr>
           <w:lang w:val="en-US"/>
         </w:rPr>
         <w:t>IObserver</w:t>
       </w:r>
-      <w:bookmarkEnd w:id="10"/>
+      <w:bookmarkEnd w:id="9"/>
     </w:p>
     <w:p>
       <w:pPr>
@@ -3919,13 +4380,13 @@
           <w:i/>
           <w:lang w:val="en-US"/>
         </w:rPr>
-        <w:t xml:space="preserve">ISubject </w:t>
-      </w:r>
-      <w:r>
-        <w:rPr>
-          <w:lang w:val="en-US"/>
-        </w:rPr>
-        <w:t>holds the methods of the Observer pattern Subject interface: Attach, Detach, Notify.</w:t>
+        <w:t xml:space="preserve">IObserver </w:t>
+      </w:r>
+      <w:r>
+        <w:rPr>
+          <w:lang w:val="en-US"/>
+        </w:rPr>
+        <w:t>defines the observer interface.</w:t>
       </w:r>
     </w:p>
     <w:tbl>
@@ -4051,58 +4512,43 @@
                 <w:lang w:val="en-US"/>
               </w:rPr>
             </w:pPr>
-            <w:r>
-              <w:rPr>
-                <w:rFonts w:ascii="Consolas" w:hAnsi="Consolas" w:cs="Consolas"/>
-                <w:color w:val="000000"/>
-                <w:sz w:val="19"/>
-                <w:szCs w:val="19"/>
-                <w:lang w:val="en-US"/>
-              </w:rPr>
-              <w:t>+</w:t>
-            </w:r>
-            <w:r>
-              <w:rPr>
-                <w:rFonts w:ascii="Consolas" w:hAnsi="Consolas" w:cs="Consolas"/>
-                <w:color w:val="000000"/>
-                <w:sz w:val="19"/>
-                <w:szCs w:val="19"/>
-              </w:rPr>
-              <w:t xml:space="preserve"> Update(</w:t>
-            </w:r>
-            <w:r>
-              <w:rPr>
-                <w:rFonts w:ascii="Consolas" w:hAnsi="Consolas" w:cs="Consolas"/>
-                <w:color w:val="0000FF"/>
-                <w:sz w:val="19"/>
-                <w:szCs w:val="19"/>
-              </w:rPr>
-              <w:t>object</w:t>
-            </w:r>
-            <w:r>
-              <w:rPr>
-                <w:rFonts w:ascii="Consolas" w:hAnsi="Consolas" w:cs="Consolas"/>
-                <w:color w:val="000000"/>
-                <w:sz w:val="19"/>
-                <w:szCs w:val="19"/>
-              </w:rPr>
-              <w:t xml:space="preserve"> data)</w:t>
-            </w:r>
-            <w:r>
-              <w:rPr>
-                <w:rFonts w:ascii="Consolas" w:hAnsi="Consolas" w:cs="Consolas"/>
-                <w:color w:val="000000"/>
-                <w:sz w:val="19"/>
-                <w:szCs w:val="19"/>
-              </w:rPr>
-              <w:t xml:space="preserve">: </w:t>
-            </w:r>
-            <w:r>
-              <w:rPr>
-                <w:rFonts w:ascii="Consolas" w:hAnsi="Consolas" w:cs="Consolas"/>
-                <w:color w:val="0000FF"/>
-                <w:sz w:val="19"/>
-                <w:szCs w:val="19"/>
+            <w:proofErr w:type="gramStart"/>
+            <w:r>
+              <w:rPr>
+                <w:rFonts w:ascii="Consolas" w:hAnsi="Consolas"/>
+                <w:sz w:val="19"/>
+                <w:szCs w:val="19"/>
+                <w:lang w:val="en-US"/>
+              </w:rPr>
+              <w:t>Update(</w:t>
+            </w:r>
+            <w:proofErr w:type="gramEnd"/>
+            <w:r>
+              <w:rPr>
+                <w:rFonts w:ascii="Consolas" w:hAnsi="Consolas"/>
+                <w:color w:val="5B9BD5" w:themeColor="accent1"/>
+                <w:sz w:val="19"/>
+                <w:szCs w:val="19"/>
+                <w:lang w:val="en-US"/>
+              </w:rPr>
+              <w:t xml:space="preserve">object </w:t>
+            </w:r>
+            <w:r>
+              <w:rPr>
+                <w:rFonts w:ascii="Consolas" w:hAnsi="Consolas"/>
+                <w:sz w:val="19"/>
+                <w:szCs w:val="19"/>
+                <w:lang w:val="en-US"/>
+              </w:rPr>
+              <w:t xml:space="preserve">data) : </w:t>
+            </w:r>
+            <w:r>
+              <w:rPr>
+                <w:rFonts w:ascii="Consolas" w:hAnsi="Consolas"/>
+                <w:color w:val="5B9BD5" w:themeColor="accent1"/>
+                <w:sz w:val="19"/>
+                <w:szCs w:val="19"/>
+                <w:lang w:val="en-US"/>
               </w:rPr>
               <w:t>void</w:t>
             </w:r>
@@ -4122,7 +4568,7 @@
               <w:rPr>
                 <w:lang w:val="en-US"/>
               </w:rPr>
-              <w:t>The interface method which strategies derive from</w:t>
+              <w:t>Subject calls update to pull or push data to an observer.</w:t>
             </w:r>
           </w:p>
         </w:tc>
@@ -4137,11 +4583,1088 @@
     </w:p>
     <w:p>
       <w:pPr>
-        <w:rPr>
-          <w:lang w:val="en-US"/>
-        </w:rPr>
-      </w:pPr>
+        <w:pStyle w:val="Heading3"/>
+        <w:rPr>
+          <w:lang w:val="en-US"/>
+        </w:rPr>
+      </w:pPr>
+      <w:proofErr w:type="spellStart"/>
+      <w:r>
+        <w:rPr>
+          <w:lang w:val="en-US"/>
+        </w:rPr>
+        <w:t>WeatherObserver</w:t>
+      </w:r>
+      <w:proofErr w:type="spellEnd"/>
     </w:p>
+    <w:p>
+      <w:pPr>
+        <w:rPr>
+          <w:lang w:val="en-US"/>
+        </w:rPr>
+      </w:pPr>
+      <w:r>
+        <w:rPr>
+          <w:lang w:val="en-US"/>
+        </w:rPr>
+        <w:t>Implements the IObserver interface.</w:t>
+      </w:r>
+    </w:p>
+    <w:tbl>
+      <w:tblPr>
+        <w:tblStyle w:val="TableGridLight"/>
+        <w:tblW w:w="0" w:type="auto"/>
+        <w:tblLook w:val="0420" w:firstRow="1" w:lastRow="0" w:firstColumn="0" w:lastColumn="0" w:noHBand="0" w:noVBand="1"/>
+      </w:tblPr>
+      <w:tblGrid>
+        <w:gridCol w:w="1980"/>
+        <w:gridCol w:w="4262"/>
+        <w:gridCol w:w="2820"/>
+      </w:tblGrid>
+      <w:tr>
+        <w:tc>
+          <w:tcPr>
+            <w:tcW w:w="9062" w:type="dxa"/>
+            <w:gridSpan w:val="3"/>
+          </w:tcPr>
+          <w:p>
+            <w:pPr>
+              <w:jc w:val="center"/>
+              <w:rPr>
+                <w:b/>
+                <w:lang w:val="en-US"/>
+              </w:rPr>
+            </w:pPr>
+            <w:proofErr w:type="spellStart"/>
+            <w:r>
+              <w:rPr>
+                <w:b/>
+                <w:lang w:val="en-US"/>
+              </w:rPr>
+              <w:t>WeatherObserver</w:t>
+            </w:r>
+            <w:proofErr w:type="spellEnd"/>
+          </w:p>
+        </w:tc>
+      </w:tr>
+      <w:tr>
+        <w:tc>
+          <w:tcPr>
+            <w:tcW w:w="1980" w:type="dxa"/>
+          </w:tcPr>
+          <w:p>
+            <w:pPr>
+              <w:rPr>
+                <w:lang w:val="en-US"/>
+              </w:rPr>
+            </w:pPr>
+            <w:r>
+              <w:rPr>
+                <w:lang w:val="en-US"/>
+              </w:rPr>
+              <w:t>Type</w:t>
+            </w:r>
+          </w:p>
+        </w:tc>
+        <w:tc>
+          <w:tcPr>
+            <w:tcW w:w="4262" w:type="dxa"/>
+          </w:tcPr>
+          <w:p>
+            <w:pPr>
+              <w:rPr>
+                <w:lang w:val="en-US"/>
+              </w:rPr>
+            </w:pPr>
+            <w:r>
+              <w:rPr>
+                <w:lang w:val="en-US"/>
+              </w:rPr>
+              <w:t>Definition</w:t>
+            </w:r>
+          </w:p>
+        </w:tc>
+        <w:tc>
+          <w:tcPr>
+            <w:tcW w:w="2820" w:type="dxa"/>
+          </w:tcPr>
+          <w:p>
+            <w:pPr>
+              <w:rPr>
+                <w:lang w:val="en-US"/>
+              </w:rPr>
+            </w:pPr>
+            <w:r>
+              <w:rPr>
+                <w:lang w:val="en-US"/>
+              </w:rPr>
+              <w:t>Explanation</w:t>
+            </w:r>
+          </w:p>
+        </w:tc>
+      </w:tr>
+      <w:tr>
+        <w:tc>
+          <w:tcPr>
+            <w:tcW w:w="1980" w:type="dxa"/>
+          </w:tcPr>
+          <w:p>
+            <w:pPr>
+              <w:rPr>
+                <w:lang w:val="en-US"/>
+              </w:rPr>
+            </w:pPr>
+            <w:r>
+              <w:rPr>
+                <w:lang w:val="en-US"/>
+              </w:rPr>
+              <w:t>Field</w:t>
+            </w:r>
+          </w:p>
+        </w:tc>
+        <w:tc>
+          <w:tcPr>
+            <w:tcW w:w="4262" w:type="dxa"/>
+          </w:tcPr>
+          <w:p>
+            <w:pPr>
+              <w:rPr>
+                <w:lang w:val="en-US"/>
+              </w:rPr>
+            </w:pPr>
+            <w:r>
+              <w:rPr>
+                <w:rFonts w:ascii="Consolas" w:hAnsi="Consolas"/>
+                <w:sz w:val="19"/>
+                <w:szCs w:val="19"/>
+                <w:lang w:val="en-US"/>
+              </w:rPr>
+              <w:t>_</w:t>
+            </w:r>
+            <w:proofErr w:type="spellStart"/>
+            <w:proofErr w:type="gramStart"/>
+            <w:r>
+              <w:rPr>
+                <w:rFonts w:ascii="Consolas" w:hAnsi="Consolas"/>
+                <w:sz w:val="19"/>
+                <w:szCs w:val="19"/>
+                <w:lang w:val="en-US"/>
+              </w:rPr>
+              <w:t>weather</w:t>
+            </w:r>
+            <w:r>
+              <w:rPr>
+                <w:rFonts w:ascii="Consolas" w:hAnsi="Consolas"/>
+                <w:sz w:val="19"/>
+                <w:szCs w:val="19"/>
+                <w:lang w:val="en-US"/>
+              </w:rPr>
+              <w:t>Data</w:t>
+            </w:r>
+            <w:r>
+              <w:rPr>
+                <w:rFonts w:ascii="Consolas" w:hAnsi="Consolas"/>
+                <w:sz w:val="19"/>
+                <w:szCs w:val="19"/>
+                <w:lang w:val="en-US"/>
+              </w:rPr>
+              <w:t>Ui</w:t>
+            </w:r>
+            <w:proofErr w:type="spellEnd"/>
+            <w:r>
+              <w:rPr>
+                <w:rFonts w:ascii="Consolas" w:hAnsi="Consolas"/>
+                <w:sz w:val="19"/>
+                <w:szCs w:val="19"/>
+                <w:lang w:val="en-US"/>
+              </w:rPr>
+              <w:t xml:space="preserve"> :</w:t>
+            </w:r>
+            <w:proofErr w:type="gramEnd"/>
+            <w:r>
+              <w:rPr>
+                <w:rFonts w:ascii="Consolas" w:hAnsi="Consolas"/>
+                <w:sz w:val="19"/>
+                <w:szCs w:val="19"/>
+                <w:lang w:val="en-US"/>
+              </w:rPr>
+              <w:t xml:space="preserve"> </w:t>
+            </w:r>
+            <w:proofErr w:type="spellStart"/>
+            <w:r>
+              <w:rPr>
+                <w:rFonts w:ascii="Consolas" w:hAnsi="Consolas"/>
+                <w:color w:val="5B9BD5" w:themeColor="accent1"/>
+                <w:sz w:val="19"/>
+                <w:szCs w:val="19"/>
+                <w:lang w:val="en-US"/>
+              </w:rPr>
+              <w:t>CurrentWeatherResponse</w:t>
+            </w:r>
+            <w:proofErr w:type="spellEnd"/>
+          </w:p>
+        </w:tc>
+        <w:tc>
+          <w:tcPr>
+            <w:tcW w:w="2820" w:type="dxa"/>
+          </w:tcPr>
+          <w:p>
+            <w:pPr>
+              <w:rPr>
+                <w:lang w:val="en-US"/>
+              </w:rPr>
+            </w:pPr>
+            <w:r>
+              <w:rPr>
+                <w:lang w:val="en-US"/>
+              </w:rPr>
+              <w:t>Holds observer’s data.</w:t>
+            </w:r>
+          </w:p>
+        </w:tc>
+      </w:tr>
+      <w:tr>
+        <w:tc>
+          <w:tcPr>
+            <w:tcW w:w="1980" w:type="dxa"/>
+          </w:tcPr>
+          <w:p>
+            <w:pPr>
+              <w:rPr>
+                <w:lang w:val="en-US"/>
+              </w:rPr>
+            </w:pPr>
+            <w:r>
+              <w:rPr>
+                <w:lang w:val="en-US"/>
+              </w:rPr>
+              <w:t>Field</w:t>
+            </w:r>
+          </w:p>
+        </w:tc>
+        <w:tc>
+          <w:tcPr>
+            <w:tcW w:w="4262" w:type="dxa"/>
+          </w:tcPr>
+          <w:p>
+            <w:pPr>
+              <w:rPr>
+                <w:lang w:val="en-US"/>
+              </w:rPr>
+            </w:pPr>
+            <w:r>
+              <w:rPr>
+                <w:rFonts w:ascii="Consolas" w:hAnsi="Consolas"/>
+                <w:sz w:val="19"/>
+                <w:szCs w:val="19"/>
+                <w:lang w:val="en-US"/>
+              </w:rPr>
+              <w:t>_</w:t>
+            </w:r>
+            <w:proofErr w:type="spellStart"/>
+            <w:proofErr w:type="gramStart"/>
+            <w:r>
+              <w:rPr>
+                <w:rFonts w:ascii="Consolas" w:hAnsi="Consolas"/>
+                <w:sz w:val="19"/>
+                <w:szCs w:val="19"/>
+                <w:lang w:val="en-US"/>
+              </w:rPr>
+              <w:t>weatherSubject</w:t>
+            </w:r>
+            <w:proofErr w:type="spellEnd"/>
+            <w:r>
+              <w:rPr>
+                <w:rFonts w:ascii="Consolas" w:hAnsi="Consolas"/>
+                <w:sz w:val="19"/>
+                <w:szCs w:val="19"/>
+                <w:lang w:val="en-US"/>
+              </w:rPr>
+              <w:t xml:space="preserve"> :</w:t>
+            </w:r>
+            <w:proofErr w:type="gramEnd"/>
+            <w:r>
+              <w:rPr>
+                <w:rFonts w:ascii="Consolas" w:hAnsi="Consolas"/>
+                <w:sz w:val="19"/>
+                <w:szCs w:val="19"/>
+                <w:lang w:val="en-US"/>
+              </w:rPr>
+              <w:t xml:space="preserve"> </w:t>
+            </w:r>
+            <w:r>
+              <w:rPr>
+                <w:rFonts w:ascii="Consolas" w:hAnsi="Consolas"/>
+                <w:color w:val="5B9BD5" w:themeColor="accent1"/>
+                <w:sz w:val="19"/>
+                <w:szCs w:val="19"/>
+                <w:lang w:val="en-US"/>
+              </w:rPr>
+              <w:t>WeatherSubject</w:t>
+            </w:r>
+          </w:p>
+        </w:tc>
+        <w:tc>
+          <w:tcPr>
+            <w:tcW w:w="2820" w:type="dxa"/>
+          </w:tcPr>
+          <w:p>
+            <w:pPr>
+              <w:rPr>
+                <w:lang w:val="en-US"/>
+              </w:rPr>
+            </w:pPr>
+            <w:r>
+              <w:rPr>
+                <w:lang w:val="en-US"/>
+              </w:rPr>
+              <w:t>Attached subject.</w:t>
+            </w:r>
+          </w:p>
+        </w:tc>
+      </w:tr>
+      <w:tr>
+        <w:tc>
+          <w:tcPr>
+            <w:tcW w:w="1980" w:type="dxa"/>
+          </w:tcPr>
+          <w:p>
+            <w:pPr>
+              <w:rPr>
+                <w:lang w:val="en-US"/>
+              </w:rPr>
+            </w:pPr>
+            <w:r>
+              <w:rPr>
+                <w:lang w:val="en-US"/>
+              </w:rPr>
+              <w:lastRenderedPageBreak/>
+              <w:t>Property</w:t>
+            </w:r>
+          </w:p>
+        </w:tc>
+        <w:tc>
+          <w:tcPr>
+            <w:tcW w:w="4262" w:type="dxa"/>
+          </w:tcPr>
+          <w:p>
+            <w:pPr>
+              <w:rPr>
+                <w:lang w:val="en-US"/>
+              </w:rPr>
+            </w:pPr>
+            <w:proofErr w:type="spellStart"/>
+            <w:proofErr w:type="gramStart"/>
+            <w:r>
+              <w:rPr>
+                <w:rFonts w:ascii="Consolas" w:hAnsi="Consolas"/>
+                <w:sz w:val="19"/>
+                <w:szCs w:val="19"/>
+                <w:lang w:val="en-US"/>
+              </w:rPr>
+              <w:t>Weather</w:t>
+            </w:r>
+            <w:r>
+              <w:rPr>
+                <w:rFonts w:ascii="Consolas" w:hAnsi="Consolas"/>
+                <w:sz w:val="19"/>
+                <w:szCs w:val="19"/>
+                <w:lang w:val="en-US"/>
+              </w:rPr>
+              <w:t>DataUi</w:t>
+            </w:r>
+            <w:proofErr w:type="spellEnd"/>
+            <w:r>
+              <w:rPr>
+                <w:rFonts w:ascii="Consolas" w:hAnsi="Consolas"/>
+                <w:sz w:val="19"/>
+                <w:szCs w:val="19"/>
+                <w:lang w:val="en-US"/>
+              </w:rPr>
+              <w:t xml:space="preserve"> :</w:t>
+            </w:r>
+            <w:proofErr w:type="gramEnd"/>
+            <w:r>
+              <w:rPr>
+                <w:rFonts w:ascii="Consolas" w:hAnsi="Consolas"/>
+                <w:sz w:val="19"/>
+                <w:szCs w:val="19"/>
+                <w:lang w:val="en-US"/>
+              </w:rPr>
+              <w:t xml:space="preserve"> </w:t>
+            </w:r>
+            <w:proofErr w:type="spellStart"/>
+            <w:r>
+              <w:rPr>
+                <w:rFonts w:ascii="Consolas" w:hAnsi="Consolas"/>
+                <w:color w:val="5B9BD5" w:themeColor="accent1"/>
+                <w:sz w:val="19"/>
+                <w:szCs w:val="19"/>
+                <w:lang w:val="en-US"/>
+              </w:rPr>
+              <w:t>WeatherAlertData</w:t>
+            </w:r>
+            <w:proofErr w:type="spellEnd"/>
+          </w:p>
+        </w:tc>
+        <w:tc>
+          <w:tcPr>
+            <w:tcW w:w="2820" w:type="dxa"/>
+          </w:tcPr>
+          <w:p>
+            <w:pPr>
+              <w:rPr>
+                <w:lang w:val="en-US"/>
+              </w:rPr>
+            </w:pPr>
+            <w:r>
+              <w:rPr>
+                <w:lang w:val="en-US"/>
+              </w:rPr>
+              <w:t>Public property of _</w:t>
+            </w:r>
+            <w:proofErr w:type="spellStart"/>
+            <w:r>
+              <w:rPr>
+                <w:lang w:val="en-US"/>
+              </w:rPr>
+              <w:t>weatherData</w:t>
+            </w:r>
+            <w:proofErr w:type="spellEnd"/>
+          </w:p>
+        </w:tc>
+      </w:tr>
+      <w:tr>
+        <w:tc>
+          <w:tcPr>
+            <w:tcW w:w="1980" w:type="dxa"/>
+          </w:tcPr>
+          <w:p>
+            <w:pPr>
+              <w:rPr>
+                <w:lang w:val="en-US"/>
+              </w:rPr>
+            </w:pPr>
+            <w:r>
+              <w:rPr>
+                <w:lang w:val="en-US"/>
+              </w:rPr>
+              <w:t>Method</w:t>
+            </w:r>
+          </w:p>
+        </w:tc>
+        <w:tc>
+          <w:tcPr>
+            <w:tcW w:w="4262" w:type="dxa"/>
+          </w:tcPr>
+          <w:p>
+            <w:pPr>
+              <w:rPr>
+                <w:lang w:val="en-US"/>
+              </w:rPr>
+            </w:pPr>
+            <w:proofErr w:type="gramStart"/>
+            <w:r>
+              <w:rPr>
+                <w:rFonts w:ascii="Consolas" w:hAnsi="Consolas"/>
+                <w:sz w:val="19"/>
+                <w:szCs w:val="19"/>
+                <w:lang w:val="en-US"/>
+              </w:rPr>
+              <w:t>Update(</w:t>
+            </w:r>
+            <w:proofErr w:type="gramEnd"/>
+            <w:r>
+              <w:rPr>
+                <w:rFonts w:ascii="Consolas" w:hAnsi="Consolas"/>
+                <w:color w:val="5B9BD5" w:themeColor="accent1"/>
+                <w:sz w:val="19"/>
+                <w:szCs w:val="19"/>
+                <w:lang w:val="en-US"/>
+              </w:rPr>
+              <w:t xml:space="preserve">object </w:t>
+            </w:r>
+            <w:r>
+              <w:rPr>
+                <w:rFonts w:ascii="Consolas" w:hAnsi="Consolas"/>
+                <w:sz w:val="19"/>
+                <w:szCs w:val="19"/>
+                <w:lang w:val="en-US"/>
+              </w:rPr>
+              <w:t xml:space="preserve">data) : </w:t>
+            </w:r>
+            <w:r>
+              <w:rPr>
+                <w:rFonts w:ascii="Consolas" w:hAnsi="Consolas"/>
+                <w:color w:val="5B9BD5" w:themeColor="accent1"/>
+                <w:sz w:val="19"/>
+                <w:szCs w:val="19"/>
+                <w:lang w:val="en-US"/>
+              </w:rPr>
+              <w:t>void</w:t>
+            </w:r>
+          </w:p>
+        </w:tc>
+        <w:tc>
+          <w:tcPr>
+            <w:tcW w:w="2820" w:type="dxa"/>
+          </w:tcPr>
+          <w:p>
+            <w:pPr>
+              <w:rPr>
+                <w:lang w:val="en-US"/>
+              </w:rPr>
+            </w:pPr>
+            <w:r>
+              <w:rPr>
+                <w:lang w:val="en-US"/>
+              </w:rPr>
+              <w:t>Subject calls update to pull or push data to an observer.</w:t>
+            </w:r>
+          </w:p>
+        </w:tc>
+      </w:tr>
+    </w:tbl>
+    <w:p>
+      <w:pPr>
+        <w:rPr>
+          <w:lang w:val="en-US"/>
+        </w:rPr>
+      </w:pPr>
+      <w:bookmarkStart w:id="10" w:name="_GoBack"/>
+      <w:bookmarkEnd w:id="10"/>
+    </w:p>
+    <w:p>
+      <w:pPr>
+        <w:pStyle w:val="Heading3"/>
+        <w:rPr>
+          <w:lang w:val="en-US"/>
+        </w:rPr>
+      </w:pPr>
+      <w:proofErr w:type="spellStart"/>
+      <w:r>
+        <w:rPr>
+          <w:lang w:val="en-US"/>
+        </w:rPr>
+        <w:t>WeatherAlertObserver</w:t>
+      </w:r>
+      <w:proofErr w:type="spellEnd"/>
+    </w:p>
+    <w:p>
+      <w:pPr>
+        <w:rPr>
+          <w:lang w:val="en-US"/>
+        </w:rPr>
+      </w:pPr>
+      <w:r>
+        <w:rPr>
+          <w:lang w:val="en-US"/>
+        </w:rPr>
+        <w:t>Implements the IObserver interface.</w:t>
+      </w:r>
+    </w:p>
+    <w:tbl>
+      <w:tblPr>
+        <w:tblStyle w:val="TableGridLight"/>
+        <w:tblW w:w="0" w:type="auto"/>
+        <w:tblLook w:val="0420" w:firstRow="1" w:lastRow="0" w:firstColumn="0" w:lastColumn="0" w:noHBand="0" w:noVBand="1"/>
+      </w:tblPr>
+      <w:tblGrid>
+        <w:gridCol w:w="1980"/>
+        <w:gridCol w:w="4262"/>
+        <w:gridCol w:w="2820"/>
+      </w:tblGrid>
+      <w:tr>
+        <w:tc>
+          <w:tcPr>
+            <w:tcW w:w="9062" w:type="dxa"/>
+            <w:gridSpan w:val="3"/>
+          </w:tcPr>
+          <w:p>
+            <w:pPr>
+              <w:jc w:val="center"/>
+              <w:rPr>
+                <w:b/>
+                <w:lang w:val="en-US"/>
+              </w:rPr>
+            </w:pPr>
+            <w:proofErr w:type="spellStart"/>
+            <w:r>
+              <w:rPr>
+                <w:b/>
+                <w:lang w:val="en-US"/>
+              </w:rPr>
+              <w:t>WeatherAlertObserver</w:t>
+            </w:r>
+            <w:proofErr w:type="spellEnd"/>
+          </w:p>
+        </w:tc>
+      </w:tr>
+      <w:tr>
+        <w:tc>
+          <w:tcPr>
+            <w:tcW w:w="1980" w:type="dxa"/>
+          </w:tcPr>
+          <w:p>
+            <w:pPr>
+              <w:rPr>
+                <w:lang w:val="en-US"/>
+              </w:rPr>
+            </w:pPr>
+            <w:r>
+              <w:rPr>
+                <w:lang w:val="en-US"/>
+              </w:rPr>
+              <w:t>Type</w:t>
+            </w:r>
+          </w:p>
+        </w:tc>
+        <w:tc>
+          <w:tcPr>
+            <w:tcW w:w="4262" w:type="dxa"/>
+          </w:tcPr>
+          <w:p>
+            <w:pPr>
+              <w:rPr>
+                <w:lang w:val="en-US"/>
+              </w:rPr>
+            </w:pPr>
+            <w:r>
+              <w:rPr>
+                <w:lang w:val="en-US"/>
+              </w:rPr>
+              <w:t>Definition</w:t>
+            </w:r>
+          </w:p>
+        </w:tc>
+        <w:tc>
+          <w:tcPr>
+            <w:tcW w:w="2820" w:type="dxa"/>
+          </w:tcPr>
+          <w:p>
+            <w:pPr>
+              <w:rPr>
+                <w:lang w:val="en-US"/>
+              </w:rPr>
+            </w:pPr>
+            <w:r>
+              <w:rPr>
+                <w:lang w:val="en-US"/>
+              </w:rPr>
+              <w:t>Explanation</w:t>
+            </w:r>
+          </w:p>
+        </w:tc>
+      </w:tr>
+      <w:tr>
+        <w:tc>
+          <w:tcPr>
+            <w:tcW w:w="1980" w:type="dxa"/>
+          </w:tcPr>
+          <w:p>
+            <w:pPr>
+              <w:rPr>
+                <w:lang w:val="en-US"/>
+              </w:rPr>
+            </w:pPr>
+            <w:r>
+              <w:rPr>
+                <w:lang w:val="en-US"/>
+              </w:rPr>
+              <w:t>Field</w:t>
+            </w:r>
+          </w:p>
+        </w:tc>
+        <w:tc>
+          <w:tcPr>
+            <w:tcW w:w="4262" w:type="dxa"/>
+          </w:tcPr>
+          <w:p>
+            <w:pPr>
+              <w:rPr>
+                <w:lang w:val="en-US"/>
+              </w:rPr>
+            </w:pPr>
+            <w:r>
+              <w:rPr>
+                <w:rFonts w:ascii="Consolas" w:hAnsi="Consolas"/>
+                <w:sz w:val="19"/>
+                <w:szCs w:val="19"/>
+                <w:lang w:val="en-US"/>
+              </w:rPr>
+              <w:t>_</w:t>
+            </w:r>
+            <w:proofErr w:type="spellStart"/>
+            <w:proofErr w:type="gramStart"/>
+            <w:r>
+              <w:rPr>
+                <w:rFonts w:ascii="Consolas" w:hAnsi="Consolas"/>
+                <w:sz w:val="19"/>
+                <w:szCs w:val="19"/>
+                <w:lang w:val="en-US"/>
+              </w:rPr>
+              <w:t>weatherAlertData</w:t>
+            </w:r>
+            <w:proofErr w:type="spellEnd"/>
+            <w:r>
+              <w:rPr>
+                <w:rFonts w:ascii="Consolas" w:hAnsi="Consolas"/>
+                <w:sz w:val="19"/>
+                <w:szCs w:val="19"/>
+                <w:lang w:val="en-US"/>
+              </w:rPr>
+              <w:t xml:space="preserve"> :</w:t>
+            </w:r>
+            <w:proofErr w:type="gramEnd"/>
+            <w:r>
+              <w:rPr>
+                <w:rFonts w:ascii="Consolas" w:hAnsi="Consolas"/>
+                <w:sz w:val="19"/>
+                <w:szCs w:val="19"/>
+                <w:lang w:val="en-US"/>
+              </w:rPr>
+              <w:t xml:space="preserve"> </w:t>
+            </w:r>
+            <w:proofErr w:type="spellStart"/>
+            <w:r>
+              <w:rPr>
+                <w:rFonts w:ascii="Consolas" w:hAnsi="Consolas"/>
+                <w:color w:val="5B9BD5" w:themeColor="accent1"/>
+                <w:sz w:val="19"/>
+                <w:szCs w:val="19"/>
+                <w:lang w:val="en-US"/>
+              </w:rPr>
+              <w:t>WeatherAlertData</w:t>
+            </w:r>
+            <w:proofErr w:type="spellEnd"/>
+          </w:p>
+        </w:tc>
+        <w:tc>
+          <w:tcPr>
+            <w:tcW w:w="2820" w:type="dxa"/>
+          </w:tcPr>
+          <w:p>
+            <w:pPr>
+              <w:rPr>
+                <w:lang w:val="en-US"/>
+              </w:rPr>
+            </w:pPr>
+            <w:r>
+              <w:rPr>
+                <w:lang w:val="en-US"/>
+              </w:rPr>
+              <w:t xml:space="preserve">Holds </w:t>
+            </w:r>
+            <w:r>
+              <w:rPr>
+                <w:lang w:val="en-US"/>
+              </w:rPr>
+              <w:t>observer’s</w:t>
+            </w:r>
+            <w:r>
+              <w:rPr>
+                <w:lang w:val="en-US"/>
+              </w:rPr>
+              <w:t xml:space="preserve"> data.</w:t>
+            </w:r>
+          </w:p>
+        </w:tc>
+      </w:tr>
+      <w:tr>
+        <w:tc>
+          <w:tcPr>
+            <w:tcW w:w="1980" w:type="dxa"/>
+          </w:tcPr>
+          <w:p>
+            <w:pPr>
+              <w:rPr>
+                <w:lang w:val="en-US"/>
+              </w:rPr>
+            </w:pPr>
+            <w:r>
+              <w:rPr>
+                <w:lang w:val="en-US"/>
+              </w:rPr>
+              <w:t>Field</w:t>
+            </w:r>
+          </w:p>
+        </w:tc>
+        <w:tc>
+          <w:tcPr>
+            <w:tcW w:w="4262" w:type="dxa"/>
+          </w:tcPr>
+          <w:p>
+            <w:pPr>
+              <w:rPr>
+                <w:lang w:val="en-US"/>
+              </w:rPr>
+            </w:pPr>
+            <w:r>
+              <w:rPr>
+                <w:rFonts w:ascii="Consolas" w:hAnsi="Consolas"/>
+                <w:sz w:val="19"/>
+                <w:szCs w:val="19"/>
+                <w:lang w:val="en-US"/>
+              </w:rPr>
+              <w:t>_</w:t>
+            </w:r>
+            <w:proofErr w:type="spellStart"/>
+            <w:proofErr w:type="gramStart"/>
+            <w:r>
+              <w:rPr>
+                <w:rFonts w:ascii="Consolas" w:hAnsi="Consolas"/>
+                <w:sz w:val="19"/>
+                <w:szCs w:val="19"/>
+                <w:lang w:val="en-US"/>
+              </w:rPr>
+              <w:t>weatherAlertSubject</w:t>
+            </w:r>
+            <w:proofErr w:type="spellEnd"/>
+            <w:r>
+              <w:rPr>
+                <w:rFonts w:ascii="Consolas" w:hAnsi="Consolas"/>
+                <w:sz w:val="19"/>
+                <w:szCs w:val="19"/>
+                <w:lang w:val="en-US"/>
+              </w:rPr>
+              <w:t xml:space="preserve"> :</w:t>
+            </w:r>
+            <w:proofErr w:type="gramEnd"/>
+            <w:r>
+              <w:rPr>
+                <w:rFonts w:ascii="Consolas" w:hAnsi="Consolas"/>
+                <w:sz w:val="19"/>
+                <w:szCs w:val="19"/>
+                <w:lang w:val="en-US"/>
+              </w:rPr>
+              <w:t xml:space="preserve"> </w:t>
+            </w:r>
+            <w:r>
+              <w:rPr>
+                <w:rFonts w:ascii="Consolas" w:hAnsi="Consolas"/>
+                <w:color w:val="5B9BD5" w:themeColor="accent1"/>
+                <w:sz w:val="19"/>
+                <w:szCs w:val="19"/>
+                <w:lang w:val="en-US"/>
+              </w:rPr>
+              <w:t>WeatherAlertSubject</w:t>
+            </w:r>
+          </w:p>
+        </w:tc>
+        <w:tc>
+          <w:tcPr>
+            <w:tcW w:w="2820" w:type="dxa"/>
+          </w:tcPr>
+          <w:p>
+            <w:pPr>
+              <w:rPr>
+                <w:lang w:val="en-US"/>
+              </w:rPr>
+            </w:pPr>
+            <w:r>
+              <w:rPr>
+                <w:lang w:val="en-US"/>
+              </w:rPr>
+              <w:t>Attached subject.</w:t>
+            </w:r>
+          </w:p>
+        </w:tc>
+      </w:tr>
+      <w:tr>
+        <w:tc>
+          <w:tcPr>
+            <w:tcW w:w="1980" w:type="dxa"/>
+          </w:tcPr>
+          <w:p>
+            <w:pPr>
+              <w:rPr>
+                <w:lang w:val="en-US"/>
+              </w:rPr>
+            </w:pPr>
+            <w:r>
+              <w:rPr>
+                <w:lang w:val="en-US"/>
+              </w:rPr>
+              <w:t>Property</w:t>
+            </w:r>
+          </w:p>
+        </w:tc>
+        <w:tc>
+          <w:tcPr>
+            <w:tcW w:w="4262" w:type="dxa"/>
+          </w:tcPr>
+          <w:p>
+            <w:pPr>
+              <w:rPr>
+                <w:lang w:val="en-US"/>
+              </w:rPr>
+            </w:pPr>
+            <w:proofErr w:type="spellStart"/>
+            <w:proofErr w:type="gramStart"/>
+            <w:r>
+              <w:rPr>
+                <w:rFonts w:ascii="Consolas" w:hAnsi="Consolas"/>
+                <w:sz w:val="19"/>
+                <w:szCs w:val="19"/>
+                <w:lang w:val="en-US"/>
+              </w:rPr>
+              <w:t>WeatherAlertDataUi</w:t>
+            </w:r>
+            <w:proofErr w:type="spellEnd"/>
+            <w:r>
+              <w:rPr>
+                <w:rFonts w:ascii="Consolas" w:hAnsi="Consolas"/>
+                <w:sz w:val="19"/>
+                <w:szCs w:val="19"/>
+                <w:lang w:val="en-US"/>
+              </w:rPr>
+              <w:t xml:space="preserve"> :</w:t>
+            </w:r>
+            <w:proofErr w:type="gramEnd"/>
+            <w:r>
+              <w:rPr>
+                <w:rFonts w:ascii="Consolas" w:hAnsi="Consolas"/>
+                <w:sz w:val="19"/>
+                <w:szCs w:val="19"/>
+                <w:lang w:val="en-US"/>
+              </w:rPr>
+              <w:t xml:space="preserve"> </w:t>
+            </w:r>
+            <w:proofErr w:type="spellStart"/>
+            <w:r>
+              <w:rPr>
+                <w:rFonts w:ascii="Consolas" w:hAnsi="Consolas"/>
+                <w:color w:val="5B9BD5" w:themeColor="accent1"/>
+                <w:sz w:val="19"/>
+                <w:szCs w:val="19"/>
+                <w:lang w:val="en-US"/>
+              </w:rPr>
+              <w:t>WeatherAlertData</w:t>
+            </w:r>
+            <w:proofErr w:type="spellEnd"/>
+          </w:p>
+        </w:tc>
+        <w:tc>
+          <w:tcPr>
+            <w:tcW w:w="2820" w:type="dxa"/>
+          </w:tcPr>
+          <w:p>
+            <w:pPr>
+              <w:rPr>
+                <w:lang w:val="en-US"/>
+              </w:rPr>
+            </w:pPr>
+            <w:r>
+              <w:rPr>
+                <w:lang w:val="en-US"/>
+              </w:rPr>
+              <w:t>Public property of _</w:t>
+            </w:r>
+            <w:proofErr w:type="spellStart"/>
+            <w:r>
+              <w:rPr>
+                <w:lang w:val="en-US"/>
+              </w:rPr>
+              <w:t>weatherAlertData</w:t>
+            </w:r>
+            <w:proofErr w:type="spellEnd"/>
+          </w:p>
+        </w:tc>
+      </w:tr>
+      <w:tr>
+        <w:trPr>
+          <w:trHeight w:val="70"/>
+        </w:trPr>
+        <w:tc>
+          <w:tcPr>
+            <w:tcW w:w="1980" w:type="dxa"/>
+          </w:tcPr>
+          <w:p>
+            <w:pPr>
+              <w:rPr>
+                <w:lang w:val="en-US"/>
+              </w:rPr>
+            </w:pPr>
+            <w:r>
+              <w:rPr>
+                <w:lang w:val="en-US"/>
+              </w:rPr>
+              <w:t>Method</w:t>
+            </w:r>
+          </w:p>
+        </w:tc>
+        <w:tc>
+          <w:tcPr>
+            <w:tcW w:w="4262" w:type="dxa"/>
+          </w:tcPr>
+          <w:p>
+            <w:pPr>
+              <w:rPr>
+                <w:lang w:val="en-US"/>
+              </w:rPr>
+            </w:pPr>
+            <w:proofErr w:type="gramStart"/>
+            <w:r>
+              <w:rPr>
+                <w:rFonts w:ascii="Consolas" w:hAnsi="Consolas"/>
+                <w:sz w:val="19"/>
+                <w:szCs w:val="19"/>
+                <w:lang w:val="en-US"/>
+              </w:rPr>
+              <w:t>Update(</w:t>
+            </w:r>
+            <w:proofErr w:type="gramEnd"/>
+            <w:r>
+              <w:rPr>
+                <w:rFonts w:ascii="Consolas" w:hAnsi="Consolas"/>
+                <w:color w:val="5B9BD5" w:themeColor="accent1"/>
+                <w:sz w:val="19"/>
+                <w:szCs w:val="19"/>
+                <w:lang w:val="en-US"/>
+              </w:rPr>
+              <w:t xml:space="preserve">object </w:t>
+            </w:r>
+            <w:r>
+              <w:rPr>
+                <w:rFonts w:ascii="Consolas" w:hAnsi="Consolas"/>
+                <w:sz w:val="19"/>
+                <w:szCs w:val="19"/>
+                <w:lang w:val="en-US"/>
+              </w:rPr>
+              <w:t xml:space="preserve">data) : </w:t>
+            </w:r>
+            <w:r>
+              <w:rPr>
+                <w:rFonts w:ascii="Consolas" w:hAnsi="Consolas"/>
+                <w:color w:val="5B9BD5" w:themeColor="accent1"/>
+                <w:sz w:val="19"/>
+                <w:szCs w:val="19"/>
+                <w:lang w:val="en-US"/>
+              </w:rPr>
+              <w:t>void</w:t>
+            </w:r>
+          </w:p>
+        </w:tc>
+        <w:tc>
+          <w:tcPr>
+            <w:tcW w:w="2820" w:type="dxa"/>
+          </w:tcPr>
+          <w:p>
+            <w:pPr>
+              <w:rPr>
+                <w:lang w:val="en-US"/>
+              </w:rPr>
+            </w:pPr>
+            <w:r>
+              <w:rPr>
+                <w:lang w:val="en-US"/>
+              </w:rPr>
+              <w:t>Subject calls update to pull or push data to an observer.</w:t>
+            </w:r>
+          </w:p>
+        </w:tc>
+      </w:tr>
+    </w:tbl>
     <w:p>
       <w:pPr>
         <w:rPr>
@@ -4594,6 +6117,7 @@
                   <w:noProof/>
                   <w:lang w:val="en-US"/>
                 </w:rPr>
+                <w:lastRenderedPageBreak/>
                 <w:t xml:space="preserve">SourceMaking. (2016, September). </w:t>
               </w:r>
               <w:r>
@@ -4745,7 +6269,7 @@
         <w:noProof/>
         <w:color w:val="5B9BD5" w:themeColor="accent1"/>
       </w:rPr>
-      <w:t>4</w:t>
+      <w:t>5</w:t>
     </w:r>
     <w:r>
       <w:rPr>
@@ -4782,7 +6306,7 @@
         <w:noProof/>
         <w:color w:val="5B9BD5" w:themeColor="accent1"/>
       </w:rPr>
-      <w:t>5</w:t>
+      <w:t>6</w:t>
     </w:r>
     <w:r>
       <w:rPr>
@@ -4886,7 +6410,7 @@
           <w:docPart w:val="EF92FA8C7D524931A0ED10E571B825A8"/>
         </w:placeholder>
         <w:dataBinding w:prefixMappings="xmlns:ns0='http://schemas.microsoft.com/office/2006/coverPageProps'" w:xpath="/ns0:CoverPageProperties[1]/ns0:PublishDate[1]" w:storeItemID="{55AF091B-3C7A-41E3-B477-F2FDAA23CFDA}"/>
-        <w:date w:fullDate="2016-09-13T00:00:00Z">
+        <w:date w:fullDate="2016-09-14T00:00:00Z">
           <w:dateFormat w:val="MMMM d, yyyy"/>
           <w:lid w:val="en-US"/>
           <w:storeMappedDataAs w:val="dateTime"/>
@@ -4903,7 +6427,7 @@
             <w:szCs w:val="24"/>
             <w:lang w:val="en-US"/>
           </w:rPr>
-          <w:t>September 13, 2016</w:t>
+          <w:t>September 14, 2016</w:t>
         </w:r>
       </w:sdtContent>
     </w:sdt>
@@ -7237,7 +8761,6 @@
   <w:rsids>
     <w:rsidRoot w:val="009F564C"/>
     <w:rsid w:val="000541B5"/>
-    <w:rsid w:val="00146AC2"/>
     <w:rsid w:val="001A7390"/>
     <w:rsid w:val="00320745"/>
     <w:rsid w:val="0055010F"/>
@@ -7250,6 +8773,7 @@
     <w:rsid w:val="009F564C"/>
     <w:rsid w:val="00C523AD"/>
     <w:rsid w:val="00C9707D"/>
+    <w:rsid w:val="00F705F2"/>
   </w:rsids>
   <m:mathPr>
     <m:mathFont m:val="Cambria Math"/>
@@ -8011,7 +9535,7 @@
 
 <file path=customXml/item1.xml><?xml version="1.0" encoding="utf-8"?>
 <CoverPageProperties xmlns="http://schemas.microsoft.com/office/2006/coverPageProps">
-  <PublishDate>2016-09-13T00:00:00</PublishDate>
+  <PublishDate>2016-09-14T00:00:00</PublishDate>
   <Abstract/>
   <CompanyAddress/>
   <CompanyPhone/>
@@ -8117,7 +9641,7 @@
 </file>
 
 <file path=customXml/itemProps2.xml><?xml version="1.0" encoding="utf-8"?>
-<ds:datastoreItem xmlns:ds="http://schemas.openxmlformats.org/officeDocument/2006/customXml" ds:itemID="{35217512-E559-487C-9A56-36ECE5C5399C}">
+<ds:datastoreItem xmlns:ds="http://schemas.openxmlformats.org/officeDocument/2006/customXml" ds:itemID="{CA1769C4-92D2-4F3F-BB04-3B6D10B9FE83}">
   <ds:schemaRefs>
     <ds:schemaRef ds:uri="http://schemas.openxmlformats.org/officeDocument/2006/bibliography"/>
   </ds:schemaRefs>

</xml_diff>